<commit_message>
Addition of interface amd use case
Addition of chapter on inputs-outputs, parameters and use case.
</commit_message>
<xml_diff>
--- a/reports/Report-VirtualDifferential.docx
+++ b/reports/Report-VirtualDifferential.docx
@@ -164,7 +164,7 @@
         <w:t>0</w:t>
       </w:r>
       <w:r>
-        <w:t>3</w:t>
+        <w:t>6</w:t>
       </w:r>
       <w:r>
         <w:t>/06/2020</w:t>
@@ -926,13 +926,7 @@
                             <w:rPr>
                               <w:rFonts w:ascii="Cambria Math" w:hAnsi="Cambria Math"/>
                             </w:rPr>
-                            <m:t>1</m:t>
-                          </m:r>
-                          <m:r>
-                            <w:rPr>
-                              <w:rFonts w:ascii="Cambria Math" w:hAnsi="Cambria Math"/>
-                            </w:rPr>
-                            <m:t>,2</m:t>
+                            <m:t>1,2</m:t>
                           </m:r>
                         </m:sub>
                       </m:sSub>
@@ -995,19 +989,7 @@
                 <w:rPr>
                   <w:rFonts w:ascii="Cambria Math" w:hAnsi="Cambria Math"/>
                 </w:rPr>
-                <m:t>3</m:t>
-              </m:r>
-              <m:r>
-                <w:rPr>
-                  <w:rFonts w:ascii="Cambria Math" w:hAnsi="Cambria Math"/>
-                </w:rPr>
-                <m:t>,</m:t>
-              </m:r>
-              <m:r>
-                <w:rPr>
-                  <w:rFonts w:ascii="Cambria Math" w:hAnsi="Cambria Math"/>
-                </w:rPr>
-                <m:t>4</m:t>
+                <m:t>3,4</m:t>
               </m:r>
             </m:sub>
           </m:sSub>
@@ -1521,13 +1503,21 @@
         <w:pStyle w:val="Nessunaspaziatura"/>
       </w:pPr>
       <w:r>
-        <w:t>{TODO</w:t>
-      </w:r>
-      <w:r>
-        <w:t>, introduction to usage and use cases</w:t>
-      </w:r>
-      <w:r>
-        <w:t>}</w:t>
+        <w:t>The virtual differential model may be used whenever the ideal speeds of the four wheels of a vehicle have to be determined. The speeds are ideal as they assume no-slip condition and a vehicle implementing a steering mechanism compliant with Ackerman steering geometry.</w:t>
+      </w:r>
+    </w:p>
+    <w:p>
+      <w:pPr>
+        <w:pStyle w:val="Nessunaspaziatura"/>
+      </w:pPr>
+      <w:r>
+        <w:t xml:space="preserve">In order to use the virtual differential model, some variable parameters, </w:t>
+      </w:r>
+      <w:r>
+        <w:t>usually provided by in-vehicle sensors or electronic control units</w:t>
+      </w:r>
+      <w:r>
+        <w:t>, and some fixed parameters, known from car geometry, must be available. These are described in more details below.</w:t>
       </w:r>
     </w:p>
     <w:p>
@@ -1553,13 +1543,419 @@
         <w:pStyle w:val="Nessunaspaziatura"/>
       </w:pPr>
       <w:r>
-        <w:t>{TODO</w:t>
-      </w:r>
-      <w:r>
-        <w:t>, inputs and outputs</w:t>
-      </w:r>
-      <w:r>
-        <w:t>}</w:t>
+        <w:t xml:space="preserve">The virtual differential model </w:t>
+      </w:r>
+      <w:r>
+        <w:t>requires 2 input signals:</w:t>
+      </w:r>
+    </w:p>
+    <w:p>
+      <w:pPr>
+        <w:pStyle w:val="Nessunaspaziatura"/>
+        <w:numPr>
+          <w:ilvl w:val="0"/>
+          <w:numId w:val="43"/>
+        </w:numPr>
+      </w:pPr>
+      <w:r>
+        <w:rPr>
+          <w:b/>
+          <w:bCs/>
+        </w:rPr>
+        <w:t>WhlAng</w:t>
+      </w:r>
+      <w:r>
+        <w:t xml:space="preserve"> – 2x1 or 1x2 vector (rad)</w:t>
+      </w:r>
+    </w:p>
+    <w:p>
+      <w:pPr>
+        <w:pStyle w:val="Nessunaspaziatura"/>
+        <w:numPr>
+          <w:ilvl w:val="1"/>
+          <w:numId w:val="43"/>
+        </w:numPr>
+      </w:pPr>
+      <w:r>
+        <w:t>V</w:t>
+      </w:r>
+      <w:r>
+        <w:t xml:space="preserve">ector composed of two </w:t>
+      </w:r>
+      <w:r>
+        <w:t xml:space="preserve">real scalar </w:t>
+      </w:r>
+      <w:r>
+        <w:t>elements.</w:t>
+      </w:r>
+    </w:p>
+    <w:p>
+      <w:pPr>
+        <w:pStyle w:val="Nessunaspaziatura"/>
+        <w:numPr>
+          <w:ilvl w:val="1"/>
+          <w:numId w:val="43"/>
+        </w:numPr>
+      </w:pPr>
+      <w:r>
+        <w:t>First vector element is the wheel angle of left wheel, second vector element is the wheel angle of the right wheel. The two elements represent the wheel angles of the two front wheels.</w:t>
+      </w:r>
+      <w:r>
+        <w:t xml:space="preserve"> </w:t>
+      </w:r>
+      <w:r>
+        <w:t>A wheel angle is the angle between the longitudinal axis of the wheel, perpendicular to the axis of rotation, and the longitudinal axis of the vehicle.</w:t>
+      </w:r>
+      <w:r>
+        <w:t xml:space="preserve"> </w:t>
+      </w:r>
+      <w:r>
+        <w:t>The two wheel angles must satisfy Ackerman geometry for the vehicle in use.</w:t>
+      </w:r>
+    </w:p>
+    <w:p>
+      <w:pPr>
+        <w:pStyle w:val="Nessunaspaziatura"/>
+        <w:numPr>
+          <w:ilvl w:val="1"/>
+          <w:numId w:val="43"/>
+        </w:numPr>
+      </w:pPr>
+      <w:r>
+        <w:t xml:space="preserve">Values are </w:t>
+      </w:r>
+      <w:r>
+        <w:t>in radians</w:t>
+      </w:r>
+      <w:r>
+        <w:t xml:space="preserve">, ranging from </w:t>
+      </w:r>
+      <m:oMath>
+        <m:r>
+          <w:rPr>
+            <w:rFonts w:ascii="Cambria Math" w:hAnsi="Cambria Math"/>
+          </w:rPr>
+          <m:t>-</m:t>
+        </m:r>
+        <m:f>
+          <m:fPr>
+            <m:ctrlPr>
+              <w:rPr>
+                <w:rFonts w:ascii="Cambria Math" w:hAnsi="Cambria Math"/>
+                <w:i/>
+              </w:rPr>
+            </m:ctrlPr>
+          </m:fPr>
+          <m:num>
+            <m:r>
+              <w:rPr>
+                <w:rFonts w:ascii="Cambria Math" w:hAnsi="Cambria Math"/>
+              </w:rPr>
+              <m:t>5</m:t>
+            </m:r>
+            <m:r>
+              <w:rPr>
+                <w:rFonts w:ascii="Cambria Math" w:hAnsi="Cambria Math"/>
+              </w:rPr>
+              <m:t>π</m:t>
+            </m:r>
+          </m:num>
+          <m:den>
+            <m:r>
+              <w:rPr>
+                <w:rFonts w:ascii="Cambria Math" w:hAnsi="Cambria Math"/>
+              </w:rPr>
+              <m:t>6</m:t>
+            </m:r>
+          </m:den>
+        </m:f>
+      </m:oMath>
+      <w:r>
+        <w:t xml:space="preserve"> to </w:t>
+      </w:r>
+      <m:oMath>
+        <m:r>
+          <w:rPr>
+            <w:rFonts w:ascii="Cambria Math" w:hAnsi="Cambria Math"/>
+          </w:rPr>
+          <m:t>+</m:t>
+        </m:r>
+        <m:f>
+          <m:fPr>
+            <m:ctrlPr>
+              <w:rPr>
+                <w:rFonts w:ascii="Cambria Math" w:hAnsi="Cambria Math"/>
+                <w:i/>
+              </w:rPr>
+            </m:ctrlPr>
+          </m:fPr>
+          <m:num>
+            <m:r>
+              <w:rPr>
+                <w:rFonts w:ascii="Cambria Math" w:hAnsi="Cambria Math"/>
+              </w:rPr>
+              <m:t>5</m:t>
+            </m:r>
+            <m:r>
+              <w:rPr>
+                <w:rFonts w:ascii="Cambria Math" w:hAnsi="Cambria Math"/>
+              </w:rPr>
+              <m:t>π</m:t>
+            </m:r>
+          </m:num>
+          <m:den>
+            <m:r>
+              <w:rPr>
+                <w:rFonts w:ascii="Cambria Math" w:hAnsi="Cambria Math"/>
+              </w:rPr>
+              <m:t>6</m:t>
+            </m:r>
+          </m:den>
+        </m:f>
+      </m:oMath>
+      <w:r>
+        <w:t>.</w:t>
+      </w:r>
+    </w:p>
+    <w:p>
+      <w:pPr>
+        <w:pStyle w:val="Nessunaspaziatura"/>
+        <w:numPr>
+          <w:ilvl w:val="0"/>
+          <w:numId w:val="43"/>
+        </w:numPr>
+      </w:pPr>
+      <w:r>
+        <w:rPr>
+          <w:b/>
+          <w:bCs/>
+        </w:rPr>
+        <w:t>RefSpd</w:t>
+      </w:r>
+      <w:r>
+        <w:t xml:space="preserve"> – </w:t>
+      </w:r>
+      <w:r>
+        <w:t>scalar</w:t>
+      </w:r>
+      <w:r>
+        <w:t xml:space="preserve"> (</w:t>
+      </w:r>
+      <w:r>
+        <w:t>m/s</w:t>
+      </w:r>
+      <w:r>
+        <w:t>)</w:t>
+      </w:r>
+    </w:p>
+    <w:p>
+      <w:pPr>
+        <w:pStyle w:val="Nessunaspaziatura"/>
+        <w:numPr>
+          <w:ilvl w:val="1"/>
+          <w:numId w:val="43"/>
+        </w:numPr>
+      </w:pPr>
+      <w:r>
+        <w:t>R</w:t>
+      </w:r>
+      <w:r>
+        <w:t>eal scalar number</w:t>
+      </w:r>
+      <w:r>
+        <w:t>.</w:t>
+      </w:r>
+    </w:p>
+    <w:p>
+      <w:pPr>
+        <w:pStyle w:val="Nessunaspaziatura"/>
+        <w:numPr>
+          <w:ilvl w:val="1"/>
+          <w:numId w:val="43"/>
+        </w:numPr>
+      </w:pPr>
+      <w:r>
+        <w:t>Reference speed at which vehicle is supposed to go. In case of constant vehicle speed, reference speed equals current speed. Reference speed may be provided by reading of throttle pedal position or by an ADAS feature requesting it, such as Adaptive Cruise Control or Traction Control features.</w:t>
+      </w:r>
+    </w:p>
+    <w:p>
+      <w:pPr>
+        <w:pStyle w:val="Nessunaspaziatura"/>
+        <w:numPr>
+          <w:ilvl w:val="1"/>
+          <w:numId w:val="43"/>
+        </w:numPr>
+      </w:pPr>
+      <w:r>
+        <w:t xml:space="preserve">Values are in meters per second, ranging from </w:t>
+      </w:r>
+      <m:oMath>
+        <m:r>
+          <w:rPr>
+            <w:rFonts w:ascii="Cambria Math" w:hAnsi="Cambria Math"/>
+          </w:rPr>
+          <m:t>-</m:t>
+        </m:r>
+        <m:r>
+          <w:rPr>
+            <w:rFonts w:ascii="Cambria Math" w:hAnsi="Cambria Math"/>
+          </w:rPr>
+          <m:t>120 m/s</m:t>
+        </m:r>
+      </m:oMath>
+      <w:r>
+        <w:t xml:space="preserve"> to </w:t>
+      </w:r>
+      <m:oMath>
+        <m:r>
+          <w:rPr>
+            <w:rFonts w:ascii="Cambria Math" w:hAnsi="Cambria Math"/>
+          </w:rPr>
+          <m:t>+</m:t>
+        </m:r>
+        <m:r>
+          <w:rPr>
+            <w:rFonts w:ascii="Cambria Math" w:hAnsi="Cambria Math"/>
+          </w:rPr>
+          <m:t>120 m/s</m:t>
+        </m:r>
+      </m:oMath>
+      <w:r>
+        <w:t>.</w:t>
+      </w:r>
+      <w:r>
+        <w:t xml:space="preserve"> Negative values refer to vehicle moving backward.</w:t>
+      </w:r>
+    </w:p>
+    <w:p>
+      <w:pPr>
+        <w:pStyle w:val="Nessunaspaziatura"/>
+      </w:pPr>
+      <w:r>
+        <w:lastRenderedPageBreak/>
+        <w:t xml:space="preserve">The virtual differential model </w:t>
+      </w:r>
+      <w:r>
+        <w:t>provides</w:t>
+      </w:r>
+      <w:r>
+        <w:t xml:space="preserve"> </w:t>
+      </w:r>
+      <w:r>
+        <w:t>1</w:t>
+      </w:r>
+      <w:r>
+        <w:t xml:space="preserve"> </w:t>
+      </w:r>
+      <w:r>
+        <w:t xml:space="preserve">output </w:t>
+      </w:r>
+      <w:r>
+        <w:t>signal</w:t>
+      </w:r>
+      <w:r>
+        <w:t>:</w:t>
+      </w:r>
+    </w:p>
+    <w:p>
+      <w:pPr>
+        <w:pStyle w:val="Nessunaspaziatura"/>
+        <w:numPr>
+          <w:ilvl w:val="0"/>
+          <w:numId w:val="44"/>
+        </w:numPr>
+      </w:pPr>
+      <w:r>
+        <w:rPr>
+          <w:b/>
+          <w:bCs/>
+        </w:rPr>
+        <w:t>WhlSpd</w:t>
+      </w:r>
+      <w:r>
+        <w:t xml:space="preserve"> – 4x1 vector (rad/s)</w:t>
+      </w:r>
+    </w:p>
+    <w:p>
+      <w:pPr>
+        <w:pStyle w:val="Nessunaspaziatura"/>
+        <w:numPr>
+          <w:ilvl w:val="1"/>
+          <w:numId w:val="44"/>
+        </w:numPr>
+      </w:pPr>
+      <w:r>
+        <w:t xml:space="preserve">Vector composed of </w:t>
+      </w:r>
+      <w:r>
+        <w:t>four</w:t>
+      </w:r>
+      <w:r>
+        <w:t xml:space="preserve"> real scalar elements</w:t>
+      </w:r>
+      <w:r>
+        <w:t>.</w:t>
+      </w:r>
+    </w:p>
+    <w:p>
+      <w:pPr>
+        <w:pStyle w:val="Nessunaspaziatura"/>
+        <w:numPr>
+          <w:ilvl w:val="1"/>
+          <w:numId w:val="44"/>
+        </w:numPr>
+      </w:pPr>
+      <w:r>
+        <w:t>Each element reports the wheel angular speed of a wheel of the vehicle. Wheels’ speeds are, in order: front-left, front-right, rear-left, rear-right.</w:t>
+      </w:r>
+    </w:p>
+    <w:p>
+      <w:pPr>
+        <w:pStyle w:val="Nessunaspaziatura"/>
+        <w:numPr>
+          <w:ilvl w:val="1"/>
+          <w:numId w:val="44"/>
+        </w:numPr>
+      </w:pPr>
+      <w:r>
+        <w:t xml:space="preserve">Values are in radians per second, ranging </w:t>
+      </w:r>
+      <m:oMath>
+        <m:r>
+          <w:rPr>
+            <w:rFonts w:ascii="Cambria Math" w:hAnsi="Cambria Math"/>
+          </w:rPr>
+          <m:t>-</m:t>
+        </m:r>
+        <m:r>
+          <w:rPr>
+            <w:rFonts w:ascii="Cambria Math" w:hAnsi="Cambria Math"/>
+          </w:rPr>
+          <m:t>60 rad/s</m:t>
+        </m:r>
+      </m:oMath>
+      <w:r>
+        <w:t xml:space="preserve"> to </w:t>
+      </w:r>
+      <m:oMath>
+        <m:r>
+          <w:rPr>
+            <w:rFonts w:ascii="Cambria Math" w:hAnsi="Cambria Math"/>
+          </w:rPr>
+          <m:t>+</m:t>
+        </m:r>
+        <m:r>
+          <w:rPr>
+            <w:rFonts w:ascii="Cambria Math" w:hAnsi="Cambria Math"/>
+          </w:rPr>
+          <m:t>60 rad/s</m:t>
+        </m:r>
+      </m:oMath>
+      <w:r>
+        <w:t>.</w:t>
+      </w:r>
+      <w:r>
+        <w:t xml:space="preserve"> Negative values refer to wheels rotating in reverse direction, that is when vehicle is backward moving.</w:t>
       </w:r>
     </w:p>
     <w:p>
@@ -1585,13 +1981,185 @@
         <w:pStyle w:val="Nessunaspaziatura"/>
       </w:pPr>
       <w:r>
-        <w:t>{TODO</w:t>
-      </w:r>
-      <w:r>
-        <w:t>, parameters required and how to set them</w:t>
-      </w:r>
-      <w:r>
-        <w:t>}</w:t>
+        <w:t>The virtual differential model requires two vehicle parameters:</w:t>
+      </w:r>
+    </w:p>
+    <w:p>
+      <w:pPr>
+        <w:pStyle w:val="Nessunaspaziatura"/>
+        <w:numPr>
+          <w:ilvl w:val="0"/>
+          <w:numId w:val="44"/>
+        </w:numPr>
+      </w:pPr>
+      <w:r>
+        <w:rPr>
+          <w:b/>
+          <w:bCs/>
+        </w:rPr>
+        <w:t>wheel_base</w:t>
+      </w:r>
+      <w:r>
+        <w:t xml:space="preserve"> – scalar (m)</w:t>
+      </w:r>
+    </w:p>
+    <w:p>
+      <w:pPr>
+        <w:pStyle w:val="Nessunaspaziatura"/>
+        <w:numPr>
+          <w:ilvl w:val="1"/>
+          <w:numId w:val="44"/>
+        </w:numPr>
+      </w:pPr>
+      <w:r>
+        <w:t>Real positive scalar number.</w:t>
+      </w:r>
+    </w:p>
+    <w:p>
+      <w:pPr>
+        <w:pStyle w:val="Nessunaspaziatura"/>
+        <w:numPr>
+          <w:ilvl w:val="1"/>
+          <w:numId w:val="44"/>
+        </w:numPr>
+      </w:pPr>
+      <w:r>
+        <w:t>It represents the distance between front and rear axles of the vehicle.</w:t>
+      </w:r>
+    </w:p>
+    <w:p>
+      <w:pPr>
+        <w:pStyle w:val="Nessunaspaziatura"/>
+        <w:numPr>
+          <w:ilvl w:val="1"/>
+          <w:numId w:val="44"/>
+        </w:numPr>
+      </w:pPr>
+      <w:r>
+        <w:t xml:space="preserve">Values are in meters, ranging from </w:t>
+      </w:r>
+      <m:oMath>
+        <m:r>
+          <w:rPr>
+            <w:rFonts w:ascii="Cambria Math" w:hAnsi="Cambria Math"/>
+          </w:rPr>
+          <m:t>&gt;</m:t>
+        </m:r>
+        <m:r>
+          <w:rPr>
+            <w:rFonts w:ascii="Cambria Math" w:hAnsi="Cambria Math"/>
+          </w:rPr>
+          <m:t>0</m:t>
+        </m:r>
+        <m:r>
+          <w:rPr>
+            <w:rFonts w:ascii="Cambria Math" w:hAnsi="Cambria Math"/>
+          </w:rPr>
+          <m:t xml:space="preserve"> m</m:t>
+        </m:r>
+      </m:oMath>
+      <w:r>
+        <w:t xml:space="preserve"> to </w:t>
+      </w:r>
+      <m:oMath>
+        <m:r>
+          <w:rPr>
+            <w:rFonts w:ascii="Cambria Math" w:hAnsi="Cambria Math"/>
+          </w:rPr>
+          <m:t>15 m</m:t>
+        </m:r>
+      </m:oMath>
+      <w:r>
+        <w:t>.</w:t>
+      </w:r>
+    </w:p>
+    <w:p>
+      <w:pPr>
+        <w:pStyle w:val="Nessunaspaziatura"/>
+        <w:numPr>
+          <w:ilvl w:val="0"/>
+          <w:numId w:val="44"/>
+        </w:numPr>
+      </w:pPr>
+      <w:r>
+        <w:rPr>
+          <w:b/>
+          <w:bCs/>
+        </w:rPr>
+        <w:t>wheel_radius</w:t>
+      </w:r>
+      <w:r>
+        <w:t xml:space="preserve"> – scalar (m)</w:t>
+      </w:r>
+    </w:p>
+    <w:p>
+      <w:pPr>
+        <w:pStyle w:val="Nessunaspaziatura"/>
+        <w:numPr>
+          <w:ilvl w:val="1"/>
+          <w:numId w:val="44"/>
+        </w:numPr>
+      </w:pPr>
+      <w:r>
+        <w:t>Real positive scalar number.</w:t>
+      </w:r>
+    </w:p>
+    <w:p>
+      <w:pPr>
+        <w:pStyle w:val="Nessunaspaziatura"/>
+        <w:numPr>
+          <w:ilvl w:val="1"/>
+          <w:numId w:val="44"/>
+        </w:numPr>
+      </w:pPr>
+      <w:r>
+        <w:t>It represents the radius of the wheels, assumed to be equal for all the four wheels. It is the distance between wheel’s center of rotation and a planar ground neglecting elastic effects of wheel.</w:t>
+      </w:r>
+    </w:p>
+    <w:p>
+      <w:pPr>
+        <w:pStyle w:val="Nessunaspaziatura"/>
+        <w:numPr>
+          <w:ilvl w:val="1"/>
+          <w:numId w:val="44"/>
+        </w:numPr>
+      </w:pPr>
+      <w:r>
+        <w:t xml:space="preserve">Values are in meters, ranging from </w:t>
+      </w:r>
+      <m:oMath>
+        <m:r>
+          <w:rPr>
+            <w:rFonts w:ascii="Cambria Math" w:hAnsi="Cambria Math"/>
+          </w:rPr>
+          <m:t>&gt;</m:t>
+        </m:r>
+        <m:r>
+          <w:rPr>
+            <w:rFonts w:ascii="Cambria Math" w:hAnsi="Cambria Math"/>
+          </w:rPr>
+          <m:t>0 m</m:t>
+        </m:r>
+      </m:oMath>
+      <w:r>
+        <w:t xml:space="preserve"> to </w:t>
+      </w:r>
+      <m:oMath>
+        <m:r>
+          <w:rPr>
+            <w:rFonts w:ascii="Cambria Math" w:hAnsi="Cambria Math"/>
+          </w:rPr>
+          <m:t>0.4</m:t>
+        </m:r>
+        <m:r>
+          <w:rPr>
+            <w:rFonts w:ascii="Cambria Math" w:hAnsi="Cambria Math"/>
+          </w:rPr>
+          <m:t xml:space="preserve"> m</m:t>
+        </m:r>
+      </m:oMath>
+      <w:r>
+        <w:t>.</w:t>
       </w:r>
     </w:p>
     <w:p>
@@ -1617,13 +2185,74 @@
         <w:pStyle w:val="Nessunaspaziatura"/>
       </w:pPr>
       <w:r>
-        <w:t>{TODO</w:t>
-      </w:r>
-      <w:r>
-        <w:t>, suggestions on how to connect the model with other blocks</w:t>
-      </w:r>
-      <w:r>
-        <w:t>}</w:t>
+        <w:t>To use the virtual differential model, input signals and parameters must be provided as explained above. Here an example of use is shown.</w:t>
+      </w:r>
+    </w:p>
+    <w:p>
+      <w:pPr>
+        <w:pStyle w:val="Nessunaspaziatura"/>
+      </w:pPr>
+      <w:r>
+        <w:lastRenderedPageBreak/>
+        <w:drawing>
+          <wp:inline distT="0" distB="0" distL="0" distR="0" wp14:anchorId="3C06DD61" wp14:editId="0A06C324">
+            <wp:extent cx="6120765" cy="2071370"/>
+            <wp:effectExtent l="0" t="0" r="0" b="5080"/>
+            <wp:docPr id="1" name="Immagine 1"/>
+            <wp:cNvGraphicFramePr>
+              <a:graphicFrameLocks xmlns:a="http://schemas.openxmlformats.org/drawingml/2006/main" noChangeAspect="1"/>
+            </wp:cNvGraphicFramePr>
+            <a:graphic xmlns:a="http://schemas.openxmlformats.org/drawingml/2006/main">
+              <a:graphicData uri="http://schemas.openxmlformats.org/drawingml/2006/picture">
+                <pic:pic xmlns:pic="http://schemas.openxmlformats.org/drawingml/2006/picture">
+                  <pic:nvPicPr>
+                    <pic:cNvPr id="1" name=""/>
+                    <pic:cNvPicPr/>
+                  </pic:nvPicPr>
+                  <pic:blipFill>
+                    <a:blip r:embed="rId9"/>
+                    <a:stretch>
+                      <a:fillRect/>
+                    </a:stretch>
+                  </pic:blipFill>
+                  <pic:spPr>
+                    <a:xfrm>
+                      <a:off x="0" y="0"/>
+                      <a:ext cx="6120765" cy="2071370"/>
+                    </a:xfrm>
+                    <a:prstGeom prst="rect">
+                      <a:avLst/>
+                    </a:prstGeom>
+                  </pic:spPr>
+                </pic:pic>
+              </a:graphicData>
+            </a:graphic>
+          </wp:inline>
+        </w:drawing>
+      </w:r>
+    </w:p>
+    <w:p>
+      <w:pPr>
+        <w:pStyle w:val="Nessunaspaziatura"/>
+      </w:pPr>
+      <w:r>
+        <w:t>The two wheel angles must be provided as a vector at first input port. They must comply with the Ackerman steering geometry, and one way to ensure it is to use a Kinematic Steering block with steering type set to “Ackerman”. In this way, the steering angle, from steering wheel, is only required to provide the two wheel angles, which must be concatenated in a single vector.</w:t>
+      </w:r>
+    </w:p>
+    <w:p>
+      <w:pPr>
+        <w:pStyle w:val="Nessunaspaziatura"/>
+      </w:pPr>
+      <w:r>
+        <w:t>On the other hand, the reference speed may come from reading of the throttle pedal position, and it must represent the speed at which vehicle is required to move. Note that no braking force is considered at this stage, any braking action must be added consequently.</w:t>
+      </w:r>
+    </w:p>
+    <w:p>
+      <w:pPr>
+        <w:pStyle w:val="Nessunaspaziatura"/>
+      </w:pPr>
+      <w:r>
+        <w:t>The wheels’ speeds provided by the virtual differential model are provided as a vectorial signal, and they may be used as reference speeds in on-wheel motors, to achieve the requested vehicle speed while maintaining the benefits of a traditional (i.e. mechanical) differential system.</w:t>
       </w:r>
     </w:p>
     <w:p>
@@ -1661,8 +2290,8 @@
       </w:r>
     </w:p>
     <w:sectPr>
-      <w:footerReference w:type="default" r:id="rId9"/>
-      <w:footerReference w:type="first" r:id="rId10"/>
+      <w:footerReference w:type="default" r:id="rId10"/>
+      <w:footerReference w:type="first" r:id="rId11"/>
       <w:type w:val="continuous"/>
       <w:pgSz w:w="11907" w:h="16840" w:code="9"/>
       <w:pgMar w:top="1417" w:right="1134" w:bottom="1134" w:left="283" w:header="0" w:footer="567" w:gutter="851"/>
@@ -4549,6 +5178,119 @@
     </w:lvl>
   </w:abstractNum>
   <w:abstractNum w:abstractNumId="26" w15:restartNumberingAfterBreak="0">
+    <w:nsid w:val="4F8023C6"/>
+    <w:multiLevelType w:val="hybridMultilevel"/>
+    <w:tmpl w:val="306E45A0"/>
+    <w:lvl w:ilvl="0" w:tplc="04100001">
+      <w:start w:val="1"/>
+      <w:numFmt w:val="bullet"/>
+      <w:lvlText w:val=""/>
+      <w:lvlJc w:val="left"/>
+      <w:pPr>
+        <w:ind w:left="720" w:hanging="360"/>
+      </w:pPr>
+      <w:rPr>
+        <w:rFonts w:ascii="Symbol" w:hAnsi="Symbol" w:hint="default"/>
+      </w:rPr>
+    </w:lvl>
+    <w:lvl w:ilvl="1" w:tplc="04100003">
+      <w:start w:val="1"/>
+      <w:numFmt w:val="bullet"/>
+      <w:lvlText w:val="o"/>
+      <w:lvlJc w:val="left"/>
+      <w:pPr>
+        <w:ind w:left="1440" w:hanging="360"/>
+      </w:pPr>
+      <w:rPr>
+        <w:rFonts w:ascii="Courier New" w:hAnsi="Courier New" w:cs="Courier New" w:hint="default"/>
+      </w:rPr>
+    </w:lvl>
+    <w:lvl w:ilvl="2" w:tplc="04100005" w:tentative="1">
+      <w:start w:val="1"/>
+      <w:numFmt w:val="bullet"/>
+      <w:lvlText w:val=""/>
+      <w:lvlJc w:val="left"/>
+      <w:pPr>
+        <w:ind w:left="2160" w:hanging="360"/>
+      </w:pPr>
+      <w:rPr>
+        <w:rFonts w:ascii="Wingdings" w:hAnsi="Wingdings" w:hint="default"/>
+      </w:rPr>
+    </w:lvl>
+    <w:lvl w:ilvl="3" w:tplc="04100001" w:tentative="1">
+      <w:start w:val="1"/>
+      <w:numFmt w:val="bullet"/>
+      <w:lvlText w:val=""/>
+      <w:lvlJc w:val="left"/>
+      <w:pPr>
+        <w:ind w:left="2880" w:hanging="360"/>
+      </w:pPr>
+      <w:rPr>
+        <w:rFonts w:ascii="Symbol" w:hAnsi="Symbol" w:hint="default"/>
+      </w:rPr>
+    </w:lvl>
+    <w:lvl w:ilvl="4" w:tplc="04100003" w:tentative="1">
+      <w:start w:val="1"/>
+      <w:numFmt w:val="bullet"/>
+      <w:lvlText w:val="o"/>
+      <w:lvlJc w:val="left"/>
+      <w:pPr>
+        <w:ind w:left="3600" w:hanging="360"/>
+      </w:pPr>
+      <w:rPr>
+        <w:rFonts w:ascii="Courier New" w:hAnsi="Courier New" w:cs="Courier New" w:hint="default"/>
+      </w:rPr>
+    </w:lvl>
+    <w:lvl w:ilvl="5" w:tplc="04100005" w:tentative="1">
+      <w:start w:val="1"/>
+      <w:numFmt w:val="bullet"/>
+      <w:lvlText w:val=""/>
+      <w:lvlJc w:val="left"/>
+      <w:pPr>
+        <w:ind w:left="4320" w:hanging="360"/>
+      </w:pPr>
+      <w:rPr>
+        <w:rFonts w:ascii="Wingdings" w:hAnsi="Wingdings" w:hint="default"/>
+      </w:rPr>
+    </w:lvl>
+    <w:lvl w:ilvl="6" w:tplc="04100001" w:tentative="1">
+      <w:start w:val="1"/>
+      <w:numFmt w:val="bullet"/>
+      <w:lvlText w:val=""/>
+      <w:lvlJc w:val="left"/>
+      <w:pPr>
+        <w:ind w:left="5040" w:hanging="360"/>
+      </w:pPr>
+      <w:rPr>
+        <w:rFonts w:ascii="Symbol" w:hAnsi="Symbol" w:hint="default"/>
+      </w:rPr>
+    </w:lvl>
+    <w:lvl w:ilvl="7" w:tplc="04100003" w:tentative="1">
+      <w:start w:val="1"/>
+      <w:numFmt w:val="bullet"/>
+      <w:lvlText w:val="o"/>
+      <w:lvlJc w:val="left"/>
+      <w:pPr>
+        <w:ind w:left="5760" w:hanging="360"/>
+      </w:pPr>
+      <w:rPr>
+        <w:rFonts w:ascii="Courier New" w:hAnsi="Courier New" w:cs="Courier New" w:hint="default"/>
+      </w:rPr>
+    </w:lvl>
+    <w:lvl w:ilvl="8" w:tplc="04100005" w:tentative="1">
+      <w:start w:val="1"/>
+      <w:numFmt w:val="bullet"/>
+      <w:lvlText w:val=""/>
+      <w:lvlJc w:val="left"/>
+      <w:pPr>
+        <w:ind w:left="6480" w:hanging="360"/>
+      </w:pPr>
+      <w:rPr>
+        <w:rFonts w:ascii="Wingdings" w:hAnsi="Wingdings" w:hint="default"/>
+      </w:rPr>
+    </w:lvl>
+  </w:abstractNum>
+  <w:abstractNum w:abstractNumId="27" w15:restartNumberingAfterBreak="0">
     <w:nsid w:val="50051ECB"/>
     <w:multiLevelType w:val="hybridMultilevel"/>
     <w:tmpl w:val="79925380"/>
@@ -4634,7 +5376,7 @@
       </w:pPr>
     </w:lvl>
   </w:abstractNum>
-  <w:abstractNum w:abstractNumId="27" w15:restartNumberingAfterBreak="0">
+  <w:abstractNum w:abstractNumId="28" w15:restartNumberingAfterBreak="0">
     <w:nsid w:val="5BFB69DD"/>
     <w:multiLevelType w:val="hybridMultilevel"/>
     <w:tmpl w:val="4C0CDAB2"/>
@@ -4720,7 +5462,7 @@
       </w:pPr>
     </w:lvl>
   </w:abstractNum>
-  <w:abstractNum w:abstractNumId="28" w15:restartNumberingAfterBreak="0">
+  <w:abstractNum w:abstractNumId="29" w15:restartNumberingAfterBreak="0">
     <w:nsid w:val="5DDB5E7F"/>
     <w:multiLevelType w:val="hybridMultilevel"/>
     <w:tmpl w:val="0BE230DA"/>
@@ -4809,7 +5551,7 @@
       </w:pPr>
     </w:lvl>
   </w:abstractNum>
-  <w:abstractNum w:abstractNumId="29" w15:restartNumberingAfterBreak="0">
+  <w:abstractNum w:abstractNumId="30" w15:restartNumberingAfterBreak="0">
     <w:nsid w:val="5F020843"/>
     <w:multiLevelType w:val="hybridMultilevel"/>
     <w:tmpl w:val="2D2C6B16"/>
@@ -4901,7 +5643,7 @@
       </w:pPr>
     </w:lvl>
   </w:abstractNum>
-  <w:abstractNum w:abstractNumId="30" w15:restartNumberingAfterBreak="0">
+  <w:abstractNum w:abstractNumId="31" w15:restartNumberingAfterBreak="0">
     <w:nsid w:val="623C62FB"/>
     <w:multiLevelType w:val="hybridMultilevel"/>
     <w:tmpl w:val="FE7EC73A"/>
@@ -5014,7 +5756,7 @@
       </w:rPr>
     </w:lvl>
   </w:abstractNum>
-  <w:abstractNum w:abstractNumId="31" w15:restartNumberingAfterBreak="0">
+  <w:abstractNum w:abstractNumId="32" w15:restartNumberingAfterBreak="0">
     <w:nsid w:val="623F5584"/>
     <w:multiLevelType w:val="hybridMultilevel"/>
     <w:tmpl w:val="04C8EA54"/>
@@ -5127,7 +5869,120 @@
       </w:rPr>
     </w:lvl>
   </w:abstractNum>
-  <w:abstractNum w:abstractNumId="32" w15:restartNumberingAfterBreak="0">
+  <w:abstractNum w:abstractNumId="33" w15:restartNumberingAfterBreak="0">
+    <w:nsid w:val="6CD20882"/>
+    <w:multiLevelType w:val="hybridMultilevel"/>
+    <w:tmpl w:val="C9567E78"/>
+    <w:lvl w:ilvl="0" w:tplc="04100001">
+      <w:start w:val="1"/>
+      <w:numFmt w:val="bullet"/>
+      <w:lvlText w:val=""/>
+      <w:lvlJc w:val="left"/>
+      <w:pPr>
+        <w:ind w:left="720" w:hanging="360"/>
+      </w:pPr>
+      <w:rPr>
+        <w:rFonts w:ascii="Symbol" w:hAnsi="Symbol" w:hint="default"/>
+      </w:rPr>
+    </w:lvl>
+    <w:lvl w:ilvl="1" w:tplc="04100003">
+      <w:start w:val="1"/>
+      <w:numFmt w:val="bullet"/>
+      <w:lvlText w:val="o"/>
+      <w:lvlJc w:val="left"/>
+      <w:pPr>
+        <w:ind w:left="1440" w:hanging="360"/>
+      </w:pPr>
+      <w:rPr>
+        <w:rFonts w:ascii="Courier New" w:hAnsi="Courier New" w:cs="Courier New" w:hint="default"/>
+      </w:rPr>
+    </w:lvl>
+    <w:lvl w:ilvl="2" w:tplc="04100005" w:tentative="1">
+      <w:start w:val="1"/>
+      <w:numFmt w:val="bullet"/>
+      <w:lvlText w:val=""/>
+      <w:lvlJc w:val="left"/>
+      <w:pPr>
+        <w:ind w:left="2160" w:hanging="360"/>
+      </w:pPr>
+      <w:rPr>
+        <w:rFonts w:ascii="Wingdings" w:hAnsi="Wingdings" w:hint="default"/>
+      </w:rPr>
+    </w:lvl>
+    <w:lvl w:ilvl="3" w:tplc="04100001" w:tentative="1">
+      <w:start w:val="1"/>
+      <w:numFmt w:val="bullet"/>
+      <w:lvlText w:val=""/>
+      <w:lvlJc w:val="left"/>
+      <w:pPr>
+        <w:ind w:left="2880" w:hanging="360"/>
+      </w:pPr>
+      <w:rPr>
+        <w:rFonts w:ascii="Symbol" w:hAnsi="Symbol" w:hint="default"/>
+      </w:rPr>
+    </w:lvl>
+    <w:lvl w:ilvl="4" w:tplc="04100003" w:tentative="1">
+      <w:start w:val="1"/>
+      <w:numFmt w:val="bullet"/>
+      <w:lvlText w:val="o"/>
+      <w:lvlJc w:val="left"/>
+      <w:pPr>
+        <w:ind w:left="3600" w:hanging="360"/>
+      </w:pPr>
+      <w:rPr>
+        <w:rFonts w:ascii="Courier New" w:hAnsi="Courier New" w:cs="Courier New" w:hint="default"/>
+      </w:rPr>
+    </w:lvl>
+    <w:lvl w:ilvl="5" w:tplc="04100005" w:tentative="1">
+      <w:start w:val="1"/>
+      <w:numFmt w:val="bullet"/>
+      <w:lvlText w:val=""/>
+      <w:lvlJc w:val="left"/>
+      <w:pPr>
+        <w:ind w:left="4320" w:hanging="360"/>
+      </w:pPr>
+      <w:rPr>
+        <w:rFonts w:ascii="Wingdings" w:hAnsi="Wingdings" w:hint="default"/>
+      </w:rPr>
+    </w:lvl>
+    <w:lvl w:ilvl="6" w:tplc="04100001" w:tentative="1">
+      <w:start w:val="1"/>
+      <w:numFmt w:val="bullet"/>
+      <w:lvlText w:val=""/>
+      <w:lvlJc w:val="left"/>
+      <w:pPr>
+        <w:ind w:left="5040" w:hanging="360"/>
+      </w:pPr>
+      <w:rPr>
+        <w:rFonts w:ascii="Symbol" w:hAnsi="Symbol" w:hint="default"/>
+      </w:rPr>
+    </w:lvl>
+    <w:lvl w:ilvl="7" w:tplc="04100003" w:tentative="1">
+      <w:start w:val="1"/>
+      <w:numFmt w:val="bullet"/>
+      <w:lvlText w:val="o"/>
+      <w:lvlJc w:val="left"/>
+      <w:pPr>
+        <w:ind w:left="5760" w:hanging="360"/>
+      </w:pPr>
+      <w:rPr>
+        <w:rFonts w:ascii="Courier New" w:hAnsi="Courier New" w:cs="Courier New" w:hint="default"/>
+      </w:rPr>
+    </w:lvl>
+    <w:lvl w:ilvl="8" w:tplc="04100005" w:tentative="1">
+      <w:start w:val="1"/>
+      <w:numFmt w:val="bullet"/>
+      <w:lvlText w:val=""/>
+      <w:lvlJc w:val="left"/>
+      <w:pPr>
+        <w:ind w:left="6480" w:hanging="360"/>
+      </w:pPr>
+      <w:rPr>
+        <w:rFonts w:ascii="Wingdings" w:hAnsi="Wingdings" w:hint="default"/>
+      </w:rPr>
+    </w:lvl>
+  </w:abstractNum>
+  <w:abstractNum w:abstractNumId="34" w15:restartNumberingAfterBreak="0">
     <w:nsid w:val="6F1D798B"/>
     <w:multiLevelType w:val="hybridMultilevel"/>
     <w:tmpl w:val="E9A2AA7C"/>
@@ -5240,7 +6095,7 @@
       </w:rPr>
     </w:lvl>
   </w:abstractNum>
-  <w:abstractNum w:abstractNumId="33" w15:restartNumberingAfterBreak="0">
+  <w:abstractNum w:abstractNumId="35" w15:restartNumberingAfterBreak="0">
     <w:nsid w:val="70413125"/>
     <w:multiLevelType w:val="hybridMultilevel"/>
     <w:tmpl w:val="1DB06D1E"/>
@@ -5326,7 +6181,7 @@
       </w:pPr>
     </w:lvl>
   </w:abstractNum>
-  <w:abstractNum w:abstractNumId="34" w15:restartNumberingAfterBreak="0">
+  <w:abstractNum w:abstractNumId="36" w15:restartNumberingAfterBreak="0">
     <w:nsid w:val="704140C3"/>
     <w:multiLevelType w:val="hybridMultilevel"/>
     <w:tmpl w:val="602AB3E6"/>
@@ -5415,7 +6270,7 @@
       </w:pPr>
     </w:lvl>
   </w:abstractNum>
-  <w:abstractNum w:abstractNumId="35" w15:restartNumberingAfterBreak="0">
+  <w:abstractNum w:abstractNumId="37" w15:restartNumberingAfterBreak="0">
     <w:nsid w:val="751A24B6"/>
     <w:multiLevelType w:val="hybridMultilevel"/>
     <w:tmpl w:val="42D8D394"/>
@@ -5528,7 +6383,7 @@
       </w:rPr>
     </w:lvl>
   </w:abstractNum>
-  <w:abstractNum w:abstractNumId="36" w15:restartNumberingAfterBreak="0">
+  <w:abstractNum w:abstractNumId="38" w15:restartNumberingAfterBreak="0">
     <w:nsid w:val="75CD1138"/>
     <w:multiLevelType w:val="hybridMultilevel"/>
     <w:tmpl w:val="0E368578"/>
@@ -5641,7 +6496,7 @@
       </w:rPr>
     </w:lvl>
   </w:abstractNum>
-  <w:abstractNum w:abstractNumId="37" w15:restartNumberingAfterBreak="0">
+  <w:abstractNum w:abstractNumId="39" w15:restartNumberingAfterBreak="0">
     <w:nsid w:val="77902DC9"/>
     <w:multiLevelType w:val="hybridMultilevel"/>
     <w:tmpl w:val="22CE9A86"/>
@@ -5754,7 +6609,7 @@
       </w:rPr>
     </w:lvl>
   </w:abstractNum>
-  <w:abstractNum w:abstractNumId="38" w15:restartNumberingAfterBreak="0">
+  <w:abstractNum w:abstractNumId="40" w15:restartNumberingAfterBreak="0">
     <w:nsid w:val="7D201891"/>
     <w:multiLevelType w:val="hybridMultilevel"/>
     <w:tmpl w:val="4B1AB808"/>
@@ -5843,7 +6698,7 @@
       </w:pPr>
     </w:lvl>
   </w:abstractNum>
-  <w:abstractNum w:abstractNumId="39" w15:restartNumberingAfterBreak="0">
+  <w:abstractNum w:abstractNumId="41" w15:restartNumberingAfterBreak="0">
     <w:nsid w:val="7DC54BAF"/>
     <w:multiLevelType w:val="hybridMultilevel"/>
     <w:tmpl w:val="8B1C2918"/>
@@ -5969,10 +6824,10 @@
     <w:abstractNumId w:val="14"/>
   </w:num>
   <w:num w:numId="5">
-    <w:abstractNumId w:val="34"/>
+    <w:abstractNumId w:val="36"/>
   </w:num>
   <w:num w:numId="6">
-    <w:abstractNumId w:val="38"/>
+    <w:abstractNumId w:val="40"/>
   </w:num>
   <w:num w:numId="7">
     <w:abstractNumId w:val="0"/>
@@ -5981,10 +6836,10 @@
     <w:abstractNumId w:val="3"/>
   </w:num>
   <w:num w:numId="9">
-    <w:abstractNumId w:val="26"/>
+    <w:abstractNumId w:val="27"/>
   </w:num>
   <w:num w:numId="10">
-    <w:abstractNumId w:val="27"/>
+    <w:abstractNumId w:val="28"/>
   </w:num>
   <w:num w:numId="11">
     <w:abstractNumId w:val="16"/>
@@ -5996,7 +6851,7 @@
     <w:abstractNumId w:val="10"/>
   </w:num>
   <w:num w:numId="14">
-    <w:abstractNumId w:val="31"/>
+    <w:abstractNumId w:val="32"/>
   </w:num>
   <w:num w:numId="15">
     <w:abstractNumId w:val="1"/>
@@ -6005,25 +6860,25 @@
     <w:abstractNumId w:val="24"/>
   </w:num>
   <w:num w:numId="17">
-    <w:abstractNumId w:val="35"/>
+    <w:abstractNumId w:val="37"/>
   </w:num>
   <w:num w:numId="18">
     <w:abstractNumId w:val="7"/>
   </w:num>
   <w:num w:numId="19">
-    <w:abstractNumId w:val="29"/>
+    <w:abstractNumId w:val="30"/>
   </w:num>
   <w:num w:numId="20">
     <w:abstractNumId w:val="21"/>
   </w:num>
   <w:num w:numId="21">
-    <w:abstractNumId w:val="39"/>
+    <w:abstractNumId w:val="41"/>
   </w:num>
   <w:num w:numId="22">
     <w:abstractNumId w:val="8"/>
   </w:num>
   <w:num w:numId="23">
-    <w:abstractNumId w:val="33"/>
+    <w:abstractNumId w:val="35"/>
   </w:num>
   <w:num w:numId="24">
     <w:abstractNumId w:val="2"/>
@@ -6047,13 +6902,13 @@
     <w:abstractNumId w:val="12"/>
   </w:num>
   <w:num w:numId="31">
-    <w:abstractNumId w:val="36"/>
+    <w:abstractNumId w:val="38"/>
   </w:num>
   <w:num w:numId="32">
-    <w:abstractNumId w:val="37"/>
+    <w:abstractNumId w:val="39"/>
   </w:num>
   <w:num w:numId="33">
-    <w:abstractNumId w:val="28"/>
+    <w:abstractNumId w:val="29"/>
   </w:num>
   <w:num w:numId="34">
     <w:abstractNumId w:val="19"/>
@@ -6062,7 +6917,7 @@
     <w:abstractNumId w:val="17"/>
   </w:num>
   <w:num w:numId="36">
-    <w:abstractNumId w:val="30"/>
+    <w:abstractNumId w:val="31"/>
   </w:num>
   <w:num w:numId="37">
     <w:abstractNumId w:val="22"/>
@@ -6128,13 +6983,19 @@
     </w:lvlOverride>
   </w:num>
   <w:num w:numId="40">
-    <w:abstractNumId w:val="32"/>
+    <w:abstractNumId w:val="34"/>
   </w:num>
   <w:num w:numId="41">
     <w:abstractNumId w:val="5"/>
   </w:num>
   <w:num w:numId="42">
     <w:abstractNumId w:val="18"/>
+  </w:num>
+  <w:num w:numId="43">
+    <w:abstractNumId w:val="26"/>
+  </w:num>
+  <w:num w:numId="44">
+    <w:abstractNumId w:val="33"/>
   </w:num>
 </w:numbering>
 </file>
@@ -7812,7 +8673,7 @@
 </file>
 
 <file path=customXml/itemProps1.xml><?xml version="1.0" encoding="utf-8"?>
-<ds:datastoreItem xmlns:ds="http://schemas.openxmlformats.org/officeDocument/2006/customXml" ds:itemID="{CFE69B4D-8607-47A2-88BD-BCB840AC13B2}">
+<ds:datastoreItem xmlns:ds="http://schemas.openxmlformats.org/officeDocument/2006/customXml" ds:itemID="{4BC1FEE5-BCC0-422F-8BDA-6AC025285743}">
   <ds:schemaRefs>
     <ds:schemaRef ds:uri="http://schemas.openxmlformats.org/officeDocument/2006/bibliography"/>
   </ds:schemaRefs>

</xml_diff>

<commit_message>
Wrong maximum wheel speed
Corrected a wrong maximum wheels' speeds
</commit_message>
<xml_diff>
--- a/reports/Report-VirtualDifferential.docx
+++ b/reports/Report-VirtualDifferential.docx
@@ -104,8 +104,13 @@
         <w:tab/>
       </w:r>
       <w:r>
-        <w:t>Davide Capuzzo</w:t>
-      </w:r>
+        <w:t xml:space="preserve">Davide </w:t>
+      </w:r>
+      <w:proofErr w:type="spellStart"/>
+      <w:r>
+        <w:t>Capuzzo</w:t>
+      </w:r>
+      <w:proofErr w:type="spellEnd"/>
     </w:p>
     <w:p>
       <w:pPr>
@@ -433,7 +438,15 @@
         </w:numPr>
       </w:pPr>
       <w:r>
-        <w:t>The reference wheels’ speeds must be positive (and grater than 0) when vehicle is driving forward, negative (and smaller than 0) when vehicle is reverse moving, and null (equal to 0) when vehicle is (required to be) stopped.</w:t>
+        <w:t xml:space="preserve">The reference wheels’ speeds must be positive (and </w:t>
+      </w:r>
+      <w:proofErr w:type="spellStart"/>
+      <w:r>
+        <w:t>grater</w:t>
+      </w:r>
+      <w:proofErr w:type="spellEnd"/>
+      <w:r>
+        <w:t xml:space="preserve"> than 0) when vehicle is driving forward, negative (and smaller than 0) when vehicle is reverse moving, and null (equal to 0) when vehicle is (required to be) stopped.</w:t>
       </w:r>
     </w:p>
     <w:p>
@@ -1557,6 +1570,7 @@
           <w:numId w:val="43"/>
         </w:numPr>
       </w:pPr>
+      <w:proofErr w:type="spellStart"/>
       <w:r>
         <w:rPr>
           <w:b/>
@@ -1564,6 +1578,7 @@
         </w:rPr>
         <w:t>WhlAng</w:t>
       </w:r>
+      <w:proofErr w:type="spellEnd"/>
       <w:r>
         <w:t xml:space="preserve"> – 2x1 or 1x2 vector (rad)</w:t>
       </w:r>
@@ -1622,13 +1637,7 @@
         </w:numPr>
       </w:pPr>
       <w:r>
-        <w:t xml:space="preserve">Values are </w:t>
-      </w:r>
-      <w:r>
-        <w:t>in radians</w:t>
-      </w:r>
-      <w:r>
-        <w:t xml:space="preserve">, ranging from </w:t>
+        <w:t xml:space="preserve">Values are in radians, ranging from </w:t>
       </w:r>
       <m:oMath>
         <m:r>
@@ -1651,13 +1660,7 @@
               <w:rPr>
                 <w:rFonts w:ascii="Cambria Math" w:hAnsi="Cambria Math"/>
               </w:rPr>
-              <m:t>5</m:t>
-            </m:r>
-            <m:r>
-              <w:rPr>
-                <w:rFonts w:ascii="Cambria Math" w:hAnsi="Cambria Math"/>
-              </w:rPr>
-              <m:t>π</m:t>
+              <m:t>5π</m:t>
             </m:r>
           </m:num>
           <m:den>
@@ -1694,13 +1697,7 @@
               <w:rPr>
                 <w:rFonts w:ascii="Cambria Math" w:hAnsi="Cambria Math"/>
               </w:rPr>
-              <m:t>5</m:t>
-            </m:r>
-            <m:r>
-              <w:rPr>
-                <w:rFonts w:ascii="Cambria Math" w:hAnsi="Cambria Math"/>
-              </w:rPr>
-              <m:t>π</m:t>
+              <m:t>5π</m:t>
             </m:r>
           </m:num>
           <m:den>
@@ -1725,6 +1722,7 @@
           <w:numId w:val="43"/>
         </w:numPr>
       </w:pPr>
+      <w:proofErr w:type="spellStart"/>
       <w:r>
         <w:rPr>
           <w:b/>
@@ -1732,17 +1730,9 @@
         </w:rPr>
         <w:t>RefSpd</w:t>
       </w:r>
-      <w:r>
-        <w:t xml:space="preserve"> – </w:t>
-      </w:r>
-      <w:r>
-        <w:t>scalar</w:t>
-      </w:r>
-      <w:r>
-        <w:t xml:space="preserve"> (</w:t>
-      </w:r>
-      <w:r>
-        <w:t>m/s</w:t>
+      <w:proofErr w:type="spellEnd"/>
+      <w:r>
+        <w:t xml:space="preserve"> – scalar (m/s</w:t>
       </w:r>
       <w:r>
         <w:t>)</w:t>
@@ -1794,13 +1784,7 @@
           <w:rPr>
             <w:rFonts w:ascii="Cambria Math" w:hAnsi="Cambria Math"/>
           </w:rPr>
-          <m:t>-</m:t>
-        </m:r>
-        <m:r>
-          <w:rPr>
-            <w:rFonts w:ascii="Cambria Math" w:hAnsi="Cambria Math"/>
-          </w:rPr>
-          <m:t>120 m/s</m:t>
+          <m:t>-120 m/s</m:t>
         </m:r>
       </m:oMath>
       <w:r>
@@ -1811,13 +1795,7 @@
           <w:rPr>
             <w:rFonts w:ascii="Cambria Math" w:hAnsi="Cambria Math"/>
           </w:rPr>
-          <m:t>+</m:t>
-        </m:r>
-        <m:r>
-          <w:rPr>
-            <w:rFonts w:ascii="Cambria Math" w:hAnsi="Cambria Math"/>
-          </w:rPr>
-          <m:t>120 m/s</m:t>
+          <m:t>+120 m/s</m:t>
         </m:r>
       </m:oMath>
       <w:r>
@@ -1833,28 +1811,7 @@
       </w:pPr>
       <w:r>
         <w:lastRenderedPageBreak/>
-        <w:t xml:space="preserve">The virtual differential model </w:t>
-      </w:r>
-      <w:r>
-        <w:t>provides</w:t>
-      </w:r>
-      <w:r>
-        <w:t xml:space="preserve"> </w:t>
-      </w:r>
-      <w:r>
-        <w:t>1</w:t>
-      </w:r>
-      <w:r>
-        <w:t xml:space="preserve"> </w:t>
-      </w:r>
-      <w:r>
-        <w:t xml:space="preserve">output </w:t>
-      </w:r>
-      <w:r>
-        <w:t>signal</w:t>
-      </w:r>
-      <w:r>
-        <w:t>:</w:t>
+        <w:t>The virtual differential model provides 1 output signal:</w:t>
       </w:r>
     </w:p>
     <w:p>
@@ -1865,6 +1822,7 @@
           <w:numId w:val="44"/>
         </w:numPr>
       </w:pPr>
+      <w:proofErr w:type="spellStart"/>
       <w:r>
         <w:rPr>
           <w:b/>
@@ -1872,6 +1830,7 @@
         </w:rPr>
         <w:t>WhlSpd</w:t>
       </w:r>
+      <w:proofErr w:type="spellEnd"/>
       <w:r>
         <w:t xml:space="preserve"> – 4x1 vector (rad/s)</w:t>
       </w:r>
@@ -1885,16 +1844,7 @@
         </w:numPr>
       </w:pPr>
       <w:r>
-        <w:t xml:space="preserve">Vector composed of </w:t>
-      </w:r>
-      <w:r>
-        <w:t>four</w:t>
-      </w:r>
-      <w:r>
-        <w:t xml:space="preserve"> real scalar elements</w:t>
-      </w:r>
-      <w:r>
-        <w:t>.</w:t>
+        <w:t>Vector composed of four real scalar elements.</w:t>
       </w:r>
     </w:p>
     <w:p>
@@ -1925,125 +1875,7 @@
           <w:rPr>
             <w:rFonts w:ascii="Cambria Math" w:hAnsi="Cambria Math"/>
           </w:rPr>
-          <m:t>-</m:t>
-        </m:r>
-        <m:r>
-          <w:rPr>
-            <w:rFonts w:ascii="Cambria Math" w:hAnsi="Cambria Math"/>
-          </w:rPr>
-          <m:t>60 rad/s</m:t>
-        </m:r>
-      </m:oMath>
-      <w:r>
-        <w:t xml:space="preserve"> to </w:t>
-      </w:r>
-      <m:oMath>
-        <m:r>
-          <w:rPr>
-            <w:rFonts w:ascii="Cambria Math" w:hAnsi="Cambria Math"/>
-          </w:rPr>
-          <m:t>+</m:t>
-        </m:r>
-        <m:r>
-          <w:rPr>
-            <w:rFonts w:ascii="Cambria Math" w:hAnsi="Cambria Math"/>
-          </w:rPr>
-          <m:t>60 rad/s</m:t>
-        </m:r>
-      </m:oMath>
-      <w:r>
-        <w:t>.</w:t>
-      </w:r>
-      <w:r>
-        <w:t xml:space="preserve"> Negative values refer to wheels rotating in reverse direction, that is when vehicle is backward moving.</w:t>
-      </w:r>
-    </w:p>
-    <w:p>
-      <w:pPr>
-        <w:pStyle w:val="Nessunaspaziatura"/>
-      </w:pPr>
-    </w:p>
-    <w:p>
-      <w:pPr>
-        <w:pStyle w:val="Titolo2"/>
-      </w:pPr>
-      <w:r>
-        <w:t>System parameters</w:t>
-      </w:r>
-    </w:p>
-    <w:p>
-      <w:pPr>
-        <w:pStyle w:val="Nessunaspaziatura"/>
-      </w:pPr>
-    </w:p>
-    <w:p>
-      <w:pPr>
-        <w:pStyle w:val="Nessunaspaziatura"/>
-      </w:pPr>
-      <w:r>
-        <w:t>The virtual differential model requires two vehicle parameters:</w:t>
-      </w:r>
-    </w:p>
-    <w:p>
-      <w:pPr>
-        <w:pStyle w:val="Nessunaspaziatura"/>
-        <w:numPr>
-          <w:ilvl w:val="0"/>
-          <w:numId w:val="44"/>
-        </w:numPr>
-      </w:pPr>
-      <w:r>
-        <w:rPr>
-          <w:b/>
-          <w:bCs/>
-        </w:rPr>
-        <w:t>wheel_base</w:t>
-      </w:r>
-      <w:r>
-        <w:t xml:space="preserve"> – scalar (m)</w:t>
-      </w:r>
-    </w:p>
-    <w:p>
-      <w:pPr>
-        <w:pStyle w:val="Nessunaspaziatura"/>
-        <w:numPr>
-          <w:ilvl w:val="1"/>
-          <w:numId w:val="44"/>
-        </w:numPr>
-      </w:pPr>
-      <w:r>
-        <w:t>Real positive scalar number.</w:t>
-      </w:r>
-    </w:p>
-    <w:p>
-      <w:pPr>
-        <w:pStyle w:val="Nessunaspaziatura"/>
-        <w:numPr>
-          <w:ilvl w:val="1"/>
-          <w:numId w:val="44"/>
-        </w:numPr>
-      </w:pPr>
-      <w:r>
-        <w:t>It represents the distance between front and rear axles of the vehicle.</w:t>
-      </w:r>
-    </w:p>
-    <w:p>
-      <w:pPr>
-        <w:pStyle w:val="Nessunaspaziatura"/>
-        <w:numPr>
-          <w:ilvl w:val="1"/>
-          <w:numId w:val="44"/>
-        </w:numPr>
-      </w:pPr>
-      <w:r>
-        <w:t xml:space="preserve">Values are in meters, ranging from </w:t>
-      </w:r>
-      <m:oMath>
-        <m:r>
-          <w:rPr>
-            <w:rFonts w:ascii="Cambria Math" w:hAnsi="Cambria Math"/>
-          </w:rPr>
-          <m:t>&gt;</m:t>
+          <m:t>-60</m:t>
         </m:r>
         <m:r>
           <w:rPr>
@@ -2055,7 +1887,124 @@
           <w:rPr>
             <w:rFonts w:ascii="Cambria Math" w:hAnsi="Cambria Math"/>
           </w:rPr>
-          <m:t xml:space="preserve"> m</m:t>
+          <m:t xml:space="preserve"> rad/s</m:t>
+        </m:r>
+      </m:oMath>
+      <w:r>
+        <w:t xml:space="preserve"> to </w:t>
+      </w:r>
+      <m:oMath>
+        <m:r>
+          <w:rPr>
+            <w:rFonts w:ascii="Cambria Math" w:hAnsi="Cambria Math"/>
+          </w:rPr>
+          <m:t>+60</m:t>
+        </m:r>
+        <m:r>
+          <w:rPr>
+            <w:rFonts w:ascii="Cambria Math" w:hAnsi="Cambria Math"/>
+          </w:rPr>
+          <m:t>0</m:t>
+        </m:r>
+        <m:r>
+          <w:rPr>
+            <w:rFonts w:ascii="Cambria Math" w:hAnsi="Cambria Math"/>
+          </w:rPr>
+          <m:t xml:space="preserve"> rad/s</m:t>
+        </m:r>
+      </m:oMath>
+      <w:r>
+        <w:t>. Negative values refer to wheels rotating in reverse direction, that is when vehicle is backward moving.</w:t>
+      </w:r>
+    </w:p>
+    <w:p>
+      <w:pPr>
+        <w:pStyle w:val="Nessunaspaziatura"/>
+      </w:pPr>
+    </w:p>
+    <w:p>
+      <w:pPr>
+        <w:pStyle w:val="Titolo2"/>
+      </w:pPr>
+      <w:r>
+        <w:t>System parameters</w:t>
+      </w:r>
+    </w:p>
+    <w:p>
+      <w:pPr>
+        <w:pStyle w:val="Nessunaspaziatura"/>
+      </w:pPr>
+    </w:p>
+    <w:p>
+      <w:pPr>
+        <w:pStyle w:val="Nessunaspaziatura"/>
+      </w:pPr>
+      <w:r>
+        <w:t>The virtual differential model requires two vehicle parameters:</w:t>
+      </w:r>
+    </w:p>
+    <w:p>
+      <w:pPr>
+        <w:pStyle w:val="Nessunaspaziatura"/>
+        <w:numPr>
+          <w:ilvl w:val="0"/>
+          <w:numId w:val="44"/>
+        </w:numPr>
+      </w:pPr>
+      <w:proofErr w:type="spellStart"/>
+      <w:r>
+        <w:rPr>
+          <w:b/>
+          <w:bCs/>
+        </w:rPr>
+        <w:t>wheel_base</w:t>
+      </w:r>
+      <w:proofErr w:type="spellEnd"/>
+      <w:r>
+        <w:t xml:space="preserve"> – scalar (m)</w:t>
+      </w:r>
+    </w:p>
+    <w:p>
+      <w:pPr>
+        <w:pStyle w:val="Nessunaspaziatura"/>
+        <w:numPr>
+          <w:ilvl w:val="1"/>
+          <w:numId w:val="44"/>
+        </w:numPr>
+      </w:pPr>
+      <w:r>
+        <w:t>Real positive scalar number.</w:t>
+      </w:r>
+    </w:p>
+    <w:p>
+      <w:pPr>
+        <w:pStyle w:val="Nessunaspaziatura"/>
+        <w:numPr>
+          <w:ilvl w:val="1"/>
+          <w:numId w:val="44"/>
+        </w:numPr>
+      </w:pPr>
+      <w:r>
+        <w:t>It represents the distance between front and rear axles of the vehicle.</w:t>
+      </w:r>
+    </w:p>
+    <w:p>
+      <w:pPr>
+        <w:pStyle w:val="Nessunaspaziatura"/>
+        <w:numPr>
+          <w:ilvl w:val="1"/>
+          <w:numId w:val="44"/>
+        </w:numPr>
+      </w:pPr>
+      <w:r>
+        <w:t xml:space="preserve">Values are in meters, ranging from </w:t>
+      </w:r>
+      <m:oMath>
+        <m:r>
+          <w:rPr>
+            <w:rFonts w:ascii="Cambria Math" w:hAnsi="Cambria Math"/>
+          </w:rPr>
+          <m:t>&gt;0 m</m:t>
         </m:r>
       </m:oMath>
       <w:r>
@@ -2081,6 +2030,7 @@
           <w:numId w:val="44"/>
         </w:numPr>
       </w:pPr>
+      <w:proofErr w:type="spellStart"/>
       <w:r>
         <w:rPr>
           <w:b/>
@@ -2088,6 +2038,7 @@
         </w:rPr>
         <w:t>wheel_radius</w:t>
       </w:r>
+      <w:proofErr w:type="spellEnd"/>
       <w:r>
         <w:t xml:space="preserve"> – scalar (m)</w:t>
       </w:r>
@@ -2132,13 +2083,7 @@
           <w:rPr>
             <w:rFonts w:ascii="Cambria Math" w:hAnsi="Cambria Math"/>
           </w:rPr>
-          <m:t>&gt;</m:t>
-        </m:r>
-        <m:r>
-          <w:rPr>
-            <w:rFonts w:ascii="Cambria Math" w:hAnsi="Cambria Math"/>
-          </w:rPr>
-          <m:t>0 m</m:t>
+          <m:t>&gt;0 m</m:t>
         </m:r>
       </m:oMath>
       <w:r>
@@ -2149,13 +2094,7 @@
           <w:rPr>
             <w:rFonts w:ascii="Cambria Math" w:hAnsi="Cambria Math"/>
           </w:rPr>
-          <m:t>0.4</m:t>
-        </m:r>
-        <m:r>
-          <w:rPr>
-            <w:rFonts w:ascii="Cambria Math" w:hAnsi="Cambria Math"/>
-          </w:rPr>
-          <m:t xml:space="preserve"> m</m:t>
+          <m:t>0.4 m</m:t>
         </m:r>
       </m:oMath>
       <w:r>
@@ -2193,6 +2132,9 @@
         <w:pStyle w:val="Nessunaspaziatura"/>
       </w:pPr>
       <w:r>
+        <w:rPr>
+          <w:noProof/>
+        </w:rPr>
         <w:lastRenderedPageBreak/>
         <w:drawing>
           <wp:inline distT="0" distB="0" distL="0" distR="0" wp14:anchorId="3C06DD61" wp14:editId="0A06C324">
@@ -2252,7 +2194,15 @@
         <w:pStyle w:val="Nessunaspaziatura"/>
       </w:pPr>
       <w:r>
-        <w:t>The wheels’ speeds provided by the virtual differential model are provided as a vectorial signal, and they may be used as reference speeds in on-wheel motors, to achieve the requested vehicle speed while maintaining the benefits of a traditional (i.e. mechanical) differential system.</w:t>
+        <w:t xml:space="preserve">The wheels’ speeds provided by the virtual differential model are provided as a </w:t>
+      </w:r>
+      <w:proofErr w:type="spellStart"/>
+      <w:r>
+        <w:t>vectorial</w:t>
+      </w:r>
+      <w:proofErr w:type="spellEnd"/>
+      <w:r>
+        <w:t xml:space="preserve"> signal, and they may be used as reference speeds in on-wheel motors, to achieve the requested vehicle speed while maintaining the benefits of a traditional (i.e. mechanical) differential system.</w:t>
       </w:r>
     </w:p>
     <w:p>

</xml_diff>

<commit_message>
Minor change to virtual differential report
Error in limits of input wheel angles
</commit_message>
<xml_diff>
--- a/reports/Report-VirtualDifferential.docx
+++ b/reports/Report-VirtualDifferential.docx
@@ -92,7 +92,10 @@
         <w:pStyle w:val="Nessunaspaziatura"/>
       </w:pPr>
       <w:r>
-        <w:t>Verification:</w:t>
+        <w:t>Validation</w:t>
+      </w:r>
+      <w:r>
+        <w:t>:</w:t>
       </w:r>
       <w:r>
         <w:tab/>
@@ -166,10 +169,7 @@
         <w:t xml:space="preserve">Last revision on </w:t>
       </w:r>
       <w:r>
-        <w:t>0</w:t>
-      </w:r>
-      <w:r>
-        <w:t>6</w:t>
+        <w:t>20</w:t>
       </w:r>
       <w:r>
         <w:t>/06/2020</w:t>
@@ -309,8 +309,13 @@
       <w:pPr>
         <w:pStyle w:val="Nessunaspaziatura"/>
       </w:pPr>
-      <w:r>
-        <w:t>In order to interface with the model, the following software modules are required:</w:t>
+      <w:proofErr w:type="gramStart"/>
+      <w:r>
+        <w:t>In order to</w:t>
+      </w:r>
+      <w:proofErr w:type="gramEnd"/>
+      <w:r>
+        <w:t xml:space="preserve"> interface with the model, the following software modules are required:</w:t>
       </w:r>
     </w:p>
     <w:p>
@@ -458,7 +463,15 @@
         </w:numPr>
       </w:pPr>
       <w:r>
-        <w:t xml:space="preserve">The virtual differential is allowed to take advantage of some of the </w:t>
+        <w:t xml:space="preserve">The virtual differential </w:t>
+      </w:r>
+      <w:proofErr w:type="gramStart"/>
+      <w:r>
+        <w:t>is allowed to</w:t>
+      </w:r>
+      <w:proofErr w:type="gramEnd"/>
+      <w:r>
+        <w:t xml:space="preserve"> take advantage of some of the </w:t>
       </w:r>
       <w:r>
         <w:t>vehicle’s</w:t>
@@ -1516,15 +1529,28 @@
         <w:pStyle w:val="Nessunaspaziatura"/>
       </w:pPr>
       <w:r>
-        <w:t>The virtual differential model may be used whenever the ideal speeds of the four wheels of a vehicle have to be determined. The speeds are ideal as they assume no-slip condition and a vehicle implementing a steering mechanism compliant with Ackerman steering geometry.</w:t>
-      </w:r>
-    </w:p>
-    <w:p>
-      <w:pPr>
-        <w:pStyle w:val="Nessunaspaziatura"/>
-      </w:pPr>
-      <w:r>
-        <w:t xml:space="preserve">In order to use the virtual differential model, some variable parameters, </w:t>
+        <w:t xml:space="preserve">The virtual differential model may be used whenever the ideal speeds of the four wheels of a vehicle </w:t>
+      </w:r>
+      <w:proofErr w:type="gramStart"/>
+      <w:r>
+        <w:t>have to</w:t>
+      </w:r>
+      <w:proofErr w:type="gramEnd"/>
+      <w:r>
+        <w:t xml:space="preserve"> be determined. The speeds are ideal as they assume no-slip condition and a vehicle implementing a steering mechanism compliant with Ackerman steering geometry.</w:t>
+      </w:r>
+    </w:p>
+    <w:p>
+      <w:pPr>
+        <w:pStyle w:val="Nessunaspaziatura"/>
+      </w:pPr>
+      <w:proofErr w:type="gramStart"/>
+      <w:r>
+        <w:t>In order to</w:t>
+      </w:r>
+      <w:proofErr w:type="gramEnd"/>
+      <w:r>
+        <w:t xml:space="preserve"> use the virtual differential model, some variable parameters, </w:t>
       </w:r>
       <w:r>
         <w:t>usually provided by in-vehicle sensors or electronic control units</w:t>
@@ -1625,7 +1651,15 @@
         <w:t xml:space="preserve"> </w:t>
       </w:r>
       <w:r>
-        <w:t>The two wheel angles must satisfy Ackerman geometry for the vehicle in use.</w:t>
+        <w:t xml:space="preserve">The </w:t>
+      </w:r>
+      <w:proofErr w:type="gramStart"/>
+      <w:r>
+        <w:t>two wheel</w:t>
+      </w:r>
+      <w:proofErr w:type="gramEnd"/>
+      <w:r>
+        <w:t xml:space="preserve"> angles must satisfy Ackerman geometry for the vehicle in use.</w:t>
       </w:r>
     </w:p>
     <w:p>
@@ -1668,7 +1702,7 @@
               <w:rPr>
                 <w:rFonts w:ascii="Cambria Math" w:hAnsi="Cambria Math"/>
               </w:rPr>
-              <m:t>6</m:t>
+              <m:t>12</m:t>
             </m:r>
           </m:den>
         </m:f>
@@ -1705,7 +1739,7 @@
               <w:rPr>
                 <w:rFonts w:ascii="Cambria Math" w:hAnsi="Cambria Math"/>
               </w:rPr>
-              <m:t>6</m:t>
+              <m:t>12</m:t>
             </m:r>
           </m:den>
         </m:f>
@@ -1875,19 +1909,7 @@
           <w:rPr>
             <w:rFonts w:ascii="Cambria Math" w:hAnsi="Cambria Math"/>
           </w:rPr>
-          <m:t>-60</m:t>
-        </m:r>
-        <m:r>
-          <w:rPr>
-            <w:rFonts w:ascii="Cambria Math" w:hAnsi="Cambria Math"/>
-          </w:rPr>
-          <m:t>0</m:t>
-        </m:r>
-        <m:r>
-          <w:rPr>
-            <w:rFonts w:ascii="Cambria Math" w:hAnsi="Cambria Math"/>
-          </w:rPr>
-          <m:t xml:space="preserve"> rad/s</m:t>
+          <m:t>-600 rad/s</m:t>
         </m:r>
       </m:oMath>
       <w:r>
@@ -1898,19 +1920,7 @@
           <w:rPr>
             <w:rFonts w:ascii="Cambria Math" w:hAnsi="Cambria Math"/>
           </w:rPr>
-          <m:t>+60</m:t>
-        </m:r>
-        <m:r>
-          <w:rPr>
-            <w:rFonts w:ascii="Cambria Math" w:hAnsi="Cambria Math"/>
-          </w:rPr>
-          <m:t>0</m:t>
-        </m:r>
-        <m:r>
-          <w:rPr>
-            <w:rFonts w:ascii="Cambria Math" w:hAnsi="Cambria Math"/>
-          </w:rPr>
-          <m:t xml:space="preserve"> rad/s</m:t>
+          <m:t>+600 rad/s</m:t>
         </m:r>
       </m:oMath>
       <w:r>
@@ -2178,7 +2188,23 @@
         <w:pStyle w:val="Nessunaspaziatura"/>
       </w:pPr>
       <w:r>
-        <w:t>The two wheel angles must be provided as a vector at first input port. They must comply with the Ackerman steering geometry, and one way to ensure it is to use a Kinematic Steering block with steering type set to “Ackerman”. In this way, the steering angle, from steering wheel, is only required to provide the two wheel angles, which must be concatenated in a single vector.</w:t>
+        <w:t xml:space="preserve">The </w:t>
+      </w:r>
+      <w:proofErr w:type="gramStart"/>
+      <w:r>
+        <w:t>two wheel</w:t>
+      </w:r>
+      <w:proofErr w:type="gramEnd"/>
+      <w:r>
+        <w:t xml:space="preserve"> angles must be provided as a vector at first input port. They must comply with the Ackerman steering geometry, and one way to ensure it is to use a Kinematic Steering block with steering type set to “Ackerman”. In this way, the steering angle, from steering wheel, is only required to provide the </w:t>
+      </w:r>
+      <w:proofErr w:type="gramStart"/>
+      <w:r>
+        <w:t>two wheel</w:t>
+      </w:r>
+      <w:proofErr w:type="gramEnd"/>
+      <w:r>
+        <w:t xml:space="preserve"> angles, which must be concatenated in a single vector.</w:t>
       </w:r>
     </w:p>
     <w:p>
@@ -2223,7 +2249,7 @@
       </w:pPr>
       <w:r>
         <w:lastRenderedPageBreak/>
-        <w:t>Verification</w:t>
+        <w:t>Validation</w:t>
       </w:r>
     </w:p>
     <w:p>

</xml_diff>

<commit_message>
upgrade of the model
press ok to all error
</commit_message>
<xml_diff>
--- a/reports/Report-VirtualDifferential.docx
+++ b/reports/Report-VirtualDifferential.docx
@@ -107,13 +107,8 @@
         <w:tab/>
       </w:r>
       <w:r>
-        <w:t xml:space="preserve">Davide </w:t>
-      </w:r>
-      <w:proofErr w:type="spellStart"/>
-      <w:r>
-        <w:t>Capuzzo</w:t>
-      </w:r>
-      <w:proofErr w:type="spellEnd"/>
+        <w:t>Davide Capuzzo</w:t>
+      </w:r>
     </w:p>
     <w:p>
       <w:pPr>
@@ -309,13 +304,8 @@
       <w:pPr>
         <w:pStyle w:val="Nessunaspaziatura"/>
       </w:pPr>
-      <w:proofErr w:type="gramStart"/>
-      <w:r>
-        <w:t>In order to</w:t>
-      </w:r>
-      <w:proofErr w:type="gramEnd"/>
-      <w:r>
-        <w:t xml:space="preserve"> interface with the model, the following software modules are required:</w:t>
+      <w:r>
+        <w:t>In order to interface with the model, the following software modules are required:</w:t>
       </w:r>
     </w:p>
     <w:p>
@@ -443,15 +433,7 @@
         </w:numPr>
       </w:pPr>
       <w:r>
-        <w:t xml:space="preserve">The reference wheels’ speeds must be positive (and </w:t>
-      </w:r>
-      <w:proofErr w:type="spellStart"/>
-      <w:r>
-        <w:t>grater</w:t>
-      </w:r>
-      <w:proofErr w:type="spellEnd"/>
-      <w:r>
-        <w:t xml:space="preserve"> than 0) when vehicle is driving forward, negative (and smaller than 0) when vehicle is reverse moving, and null (equal to 0) when vehicle is (required to be) stopped.</w:t>
+        <w:t>The reference wheels’ speeds must be positive (and grater than 0) when vehicle is driving forward, negative (and smaller than 0) when vehicle is reverse moving, and null (equal to 0) when vehicle is (required to be) stopped.</w:t>
       </w:r>
     </w:p>
     <w:p>
@@ -463,15 +445,7 @@
         </w:numPr>
       </w:pPr>
       <w:r>
-        <w:t xml:space="preserve">The virtual differential </w:t>
-      </w:r>
-      <w:proofErr w:type="gramStart"/>
-      <w:r>
-        <w:t>is allowed to</w:t>
-      </w:r>
-      <w:proofErr w:type="gramEnd"/>
-      <w:r>
-        <w:t xml:space="preserve"> take advantage of some of the </w:t>
+        <w:t xml:space="preserve">The virtual differential is allowed to take advantage of some of the </w:t>
       </w:r>
       <w:r>
         <w:t>vehicle’s</w:t>
@@ -1529,28 +1503,15 @@
         <w:pStyle w:val="Nessunaspaziatura"/>
       </w:pPr>
       <w:r>
-        <w:t xml:space="preserve">The virtual differential model may be used whenever the ideal speeds of the four wheels of a vehicle </w:t>
-      </w:r>
-      <w:proofErr w:type="gramStart"/>
-      <w:r>
-        <w:t>have to</w:t>
-      </w:r>
-      <w:proofErr w:type="gramEnd"/>
-      <w:r>
-        <w:t xml:space="preserve"> be determined. The speeds are ideal as they assume no-slip condition and a vehicle implementing a steering mechanism compliant with Ackerman steering geometry.</w:t>
-      </w:r>
-    </w:p>
-    <w:p>
-      <w:pPr>
-        <w:pStyle w:val="Nessunaspaziatura"/>
-      </w:pPr>
-      <w:proofErr w:type="gramStart"/>
-      <w:r>
-        <w:t>In order to</w:t>
-      </w:r>
-      <w:proofErr w:type="gramEnd"/>
-      <w:r>
-        <w:t xml:space="preserve"> use the virtual differential model, some variable parameters, </w:t>
+        <w:t>The virtual differential model may be used whenever the ideal speeds of the four wheels of a vehicle have to be determined. The speeds are ideal as they assume no-slip condition and a vehicle implementing a steering mechanism compliant with Ackerman steering geometry.</w:t>
+      </w:r>
+    </w:p>
+    <w:p>
+      <w:pPr>
+        <w:pStyle w:val="Nessunaspaziatura"/>
+      </w:pPr>
+      <w:r>
+        <w:t xml:space="preserve">In order to use the virtual differential model, some variable parameters, </w:t>
       </w:r>
       <w:r>
         <w:t>usually provided by in-vehicle sensors or electronic control units</w:t>
@@ -1596,7 +1557,6 @@
           <w:numId w:val="43"/>
         </w:numPr>
       </w:pPr>
-      <w:proofErr w:type="spellStart"/>
       <w:r>
         <w:rPr>
           <w:b/>
@@ -1604,7 +1564,6 @@
         </w:rPr>
         <w:t>WhlAng</w:t>
       </w:r>
-      <w:proofErr w:type="spellEnd"/>
       <w:r>
         <w:t xml:space="preserve"> – 2x1 or 1x2 vector (rad)</w:t>
       </w:r>
@@ -1651,15 +1610,7 @@
         <w:t xml:space="preserve"> </w:t>
       </w:r>
       <w:r>
-        <w:t xml:space="preserve">The </w:t>
-      </w:r>
-      <w:proofErr w:type="gramStart"/>
-      <w:r>
-        <w:t>two wheel</w:t>
-      </w:r>
-      <w:proofErr w:type="gramEnd"/>
-      <w:r>
-        <w:t xml:space="preserve"> angles must satisfy Ackerman geometry for the vehicle in use.</w:t>
+        <w:t>The two wheel angles must satisfy Ackerman geometry for the vehicle in use.</w:t>
       </w:r>
     </w:p>
     <w:p>
@@ -1756,7 +1707,6 @@
           <w:numId w:val="43"/>
         </w:numPr>
       </w:pPr>
-      <w:proofErr w:type="spellStart"/>
       <w:r>
         <w:rPr>
           <w:b/>
@@ -1764,7 +1714,6 @@
         </w:rPr>
         <w:t>RefSpd</w:t>
       </w:r>
-      <w:proofErr w:type="spellEnd"/>
       <w:r>
         <w:t xml:space="preserve"> – scalar (m/s</w:t>
       </w:r>
@@ -1856,7 +1805,6 @@
           <w:numId w:val="44"/>
         </w:numPr>
       </w:pPr>
-      <w:proofErr w:type="spellStart"/>
       <w:r>
         <w:rPr>
           <w:b/>
@@ -1864,7 +1812,6 @@
         </w:rPr>
         <w:t>WhlSpd</w:t>
       </w:r>
-      <w:proofErr w:type="spellEnd"/>
       <w:r>
         <w:t xml:space="preserve"> – 4x1 vector (rad/s)</w:t>
       </w:r>
@@ -1961,7 +1908,6 @@
           <w:numId w:val="44"/>
         </w:numPr>
       </w:pPr>
-      <w:proofErr w:type="spellStart"/>
       <w:r>
         <w:rPr>
           <w:b/>
@@ -1969,7 +1915,6 @@
         </w:rPr>
         <w:t>wheel_base</w:t>
       </w:r>
-      <w:proofErr w:type="spellEnd"/>
       <w:r>
         <w:t xml:space="preserve"> – scalar (m)</w:t>
       </w:r>
@@ -2040,7 +1985,6 @@
           <w:numId w:val="44"/>
         </w:numPr>
       </w:pPr>
-      <w:proofErr w:type="spellStart"/>
       <w:r>
         <w:rPr>
           <w:b/>
@@ -2048,7 +1992,6 @@
         </w:rPr>
         <w:t>wheel_radius</w:t>
       </w:r>
-      <w:proofErr w:type="spellEnd"/>
       <w:r>
         <w:t xml:space="preserve"> – scalar (m)</w:t>
       </w:r>
@@ -2188,23 +2131,7 @@
         <w:pStyle w:val="Nessunaspaziatura"/>
       </w:pPr>
       <w:r>
-        <w:t xml:space="preserve">The </w:t>
-      </w:r>
-      <w:proofErr w:type="gramStart"/>
-      <w:r>
-        <w:t>two wheel</w:t>
-      </w:r>
-      <w:proofErr w:type="gramEnd"/>
-      <w:r>
-        <w:t xml:space="preserve"> angles must be provided as a vector at first input port. They must comply with the Ackerman steering geometry, and one way to ensure it is to use a Kinematic Steering block with steering type set to “Ackerman”. In this way, the steering angle, from steering wheel, is only required to provide the </w:t>
-      </w:r>
-      <w:proofErr w:type="gramStart"/>
-      <w:r>
-        <w:t>two wheel</w:t>
-      </w:r>
-      <w:proofErr w:type="gramEnd"/>
-      <w:r>
-        <w:t xml:space="preserve"> angles, which must be concatenated in a single vector.</w:t>
+        <w:t>The two wheel angles must be provided as a vector at first input port. They must comply with the Ackerman steering geometry, and one way to ensure it is to use a Kinematic Steering block with steering type set to “Ackerman”. In this way, the steering angle, from steering wheel, is only required to provide the two wheel angles, which must be concatenated in a single vector.</w:t>
       </w:r>
     </w:p>
     <w:p>
@@ -2220,15 +2147,7 @@
         <w:pStyle w:val="Nessunaspaziatura"/>
       </w:pPr>
       <w:r>
-        <w:t xml:space="preserve">The wheels’ speeds provided by the virtual differential model are provided as a </w:t>
-      </w:r>
-      <w:proofErr w:type="spellStart"/>
-      <w:r>
-        <w:t>vectorial</w:t>
-      </w:r>
-      <w:proofErr w:type="spellEnd"/>
-      <w:r>
-        <w:t xml:space="preserve"> signal, and they may be used as reference speeds in on-wheel motors, to achieve the requested vehicle speed while maintaining the benefits of a traditional (i.e. mechanical) differential system.</w:t>
+        <w:t>The wheels’ speeds provided by the virtual differential model are provided as a vectorial signal, and they may be used as reference speeds in on-wheel motors, to achieve the requested vehicle speed while maintaining the benefits of a traditional (i.e. mechanical) differential system.</w:t>
       </w:r>
     </w:p>
     <w:p>
@@ -2262,12 +2181,472 @@
         <w:pStyle w:val="Nessunaspaziatura"/>
       </w:pPr>
       <w:r>
-        <w:t>{TODO: describe verification process (i.e. does it satisfy requirements and interfaces?)}</w:t>
+        <w:t xml:space="preserve">In order to have a complete test it has been check the normal behavior, and boundary condition </w:t>
+      </w:r>
+    </w:p>
+    <w:p>
+      <w:pPr>
+        <w:pStyle w:val="Nessunaspaziatura"/>
+        <w:numPr>
+          <w:ilvl w:val="0"/>
+          <w:numId w:val="45"/>
+        </w:numPr>
+        <w:jc w:val="left"/>
+      </w:pPr>
+      <w:r>
+        <w:t>In normal condition if the vehicle is steering to right</w:t>
+      </w:r>
+      <w:r>
+        <w:t xml:space="preserve"> (left image)</w:t>
+      </w:r>
+      <w:r>
+        <w:t xml:space="preserve"> the left wheel have a speed that is greater than the right</w:t>
+      </w:r>
+      <w:r>
+        <w:t xml:space="preserve">, </w:t>
+      </w:r>
+      <w:r>
+        <w:t xml:space="preserve">and </w:t>
+      </w:r>
+      <w:r>
+        <w:t>vice versa</w:t>
+      </w:r>
+      <w:r>
+        <w:t xml:space="preserve"> </w:t>
+      </w:r>
+      <w:r>
+        <w:t>(right image)</w:t>
+      </w:r>
+      <w:r>
+        <w:t>. It is possible to notice that the rear wheels goes slowly than the front wheels due to the lowest steering radius</w:t>
+      </w:r>
+      <w:r>
+        <w:br/>
+      </w:r>
+      <w:r>
+        <w:drawing>
+          <wp:inline distT="0" distB="0" distL="0" distR="0" wp14:anchorId="3D3A26DA" wp14:editId="064557B2">
+            <wp:extent cx="5403069" cy="114300"/>
+            <wp:effectExtent l="0" t="0" r="7620" b="0"/>
+            <wp:docPr id="4" name="Immagine 4"/>
+            <wp:cNvGraphicFramePr>
+              <a:graphicFrameLocks xmlns:a="http://schemas.openxmlformats.org/drawingml/2006/main" noChangeAspect="1"/>
+            </wp:cNvGraphicFramePr>
+            <a:graphic xmlns:a="http://schemas.openxmlformats.org/drawingml/2006/main">
+              <a:graphicData uri="http://schemas.openxmlformats.org/drawingml/2006/picture">
+                <pic:pic xmlns:pic="http://schemas.openxmlformats.org/drawingml/2006/picture">
+                  <pic:nvPicPr>
+                    <pic:cNvPr id="1" name=""/>
+                    <pic:cNvPicPr/>
+                  </pic:nvPicPr>
+                  <pic:blipFill rotWithShape="1">
+                    <a:blip r:embed="rId10"/>
+                    <a:srcRect b="97289"/>
+                    <a:stretch/>
+                  </pic:blipFill>
+                  <pic:spPr bwMode="auto">
+                    <a:xfrm>
+                      <a:off x="0" y="0"/>
+                      <a:ext cx="5407272" cy="114389"/>
+                    </a:xfrm>
+                    <a:prstGeom prst="rect">
+                      <a:avLst/>
+                    </a:prstGeom>
+                    <a:ln>
+                      <a:noFill/>
+                    </a:ln>
+                    <a:extLst>
+                      <a:ext uri="{53640926-AAD7-44D8-BBD7-CCE9431645EC}">
+                        <a14:shadowObscured xmlns:a14="http://schemas.microsoft.com/office/drawing/2010/main"/>
+                      </a:ext>
+                    </a:extLst>
+                  </pic:spPr>
+                </pic:pic>
+              </a:graphicData>
+            </a:graphic>
+          </wp:inline>
+        </w:drawing>
+      </w:r>
+      <w:r>
+        <w:drawing>
+          <wp:inline distT="0" distB="0" distL="0" distR="0" wp14:anchorId="0028D62C" wp14:editId="0EFDD7A2">
+            <wp:extent cx="2736850" cy="2081994"/>
+            <wp:effectExtent l="0" t="0" r="6350" b="0"/>
+            <wp:docPr id="2" name="Immagine 2"/>
+            <wp:cNvGraphicFramePr>
+              <a:graphicFrameLocks xmlns:a="http://schemas.openxmlformats.org/drawingml/2006/main" noChangeAspect="1"/>
+            </wp:cNvGraphicFramePr>
+            <a:graphic xmlns:a="http://schemas.openxmlformats.org/drawingml/2006/main">
+              <a:graphicData uri="http://schemas.openxmlformats.org/drawingml/2006/picture">
+                <pic:pic xmlns:pic="http://schemas.openxmlformats.org/drawingml/2006/picture">
+                  <pic:nvPicPr>
+                    <pic:cNvPr id="1" name=""/>
+                    <pic:cNvPicPr/>
+                  </pic:nvPicPr>
+                  <pic:blipFill rotWithShape="1">
+                    <a:blip r:embed="rId10"/>
+                    <a:srcRect l="342" t="2851" r="-1"/>
+                    <a:stretch/>
+                  </pic:blipFill>
+                  <pic:spPr bwMode="auto">
+                    <a:xfrm>
+                      <a:off x="0" y="0"/>
+                      <a:ext cx="2809255" cy="2137074"/>
+                    </a:xfrm>
+                    <a:prstGeom prst="rect">
+                      <a:avLst/>
+                    </a:prstGeom>
+                    <a:ln>
+                      <a:noFill/>
+                    </a:ln>
+                    <a:extLst>
+                      <a:ext uri="{53640926-AAD7-44D8-BBD7-CCE9431645EC}">
+                        <a14:shadowObscured xmlns:a14="http://schemas.microsoft.com/office/drawing/2010/main"/>
+                      </a:ext>
+                    </a:extLst>
+                  </pic:spPr>
+                </pic:pic>
+              </a:graphicData>
+            </a:graphic>
+          </wp:inline>
+        </w:drawing>
+      </w:r>
+      <w:r>
+        <w:drawing>
+          <wp:inline distT="0" distB="0" distL="0" distR="0" wp14:anchorId="00BF02DD" wp14:editId="267B48F1">
+            <wp:extent cx="2755265" cy="2023786"/>
+            <wp:effectExtent l="0" t="0" r="6985" b="0"/>
+            <wp:docPr id="5" name="Immagine 5"/>
+            <wp:cNvGraphicFramePr>
+              <a:graphicFrameLocks xmlns:a="http://schemas.openxmlformats.org/drawingml/2006/main" noChangeAspect="1"/>
+            </wp:cNvGraphicFramePr>
+            <a:graphic xmlns:a="http://schemas.openxmlformats.org/drawingml/2006/main">
+              <a:graphicData uri="http://schemas.openxmlformats.org/drawingml/2006/picture">
+                <pic:pic xmlns:pic="http://schemas.openxmlformats.org/drawingml/2006/picture">
+                  <pic:nvPicPr>
+                    <pic:cNvPr id="1" name=""/>
+                    <pic:cNvPicPr/>
+                  </pic:nvPicPr>
+                  <pic:blipFill>
+                    <a:blip r:embed="rId11"/>
+                    <a:stretch>
+                      <a:fillRect/>
+                    </a:stretch>
+                  </pic:blipFill>
+                  <pic:spPr>
+                    <a:xfrm>
+                      <a:off x="0" y="0"/>
+                      <a:ext cx="2808625" cy="2062980"/>
+                    </a:xfrm>
+                    <a:prstGeom prst="rect">
+                      <a:avLst/>
+                    </a:prstGeom>
+                  </pic:spPr>
+                </pic:pic>
+              </a:graphicData>
+            </a:graphic>
+          </wp:inline>
+        </w:drawing>
+      </w:r>
+    </w:p>
+    <w:p>
+      <w:pPr>
+        <w:pStyle w:val="Nessunaspaziatura"/>
+        <w:numPr>
+          <w:ilvl w:val="0"/>
+          <w:numId w:val="45"/>
+        </w:numPr>
+        <w:jc w:val="left"/>
+      </w:pPr>
+      <w:r>
+        <w:t xml:space="preserve">Ref speed goes + </w:t>
+      </w:r>
+      <w:r>
+        <w:t>∞</w:t>
+      </w:r>
+      <w:r>
+        <w:t xml:space="preserve">: </w:t>
+      </w:r>
+      <w:r>
+        <w:br/>
+        <w:t xml:space="preserve">If the Ref speed goes at +∞ the system limit the max speed at 387 km/h </w:t>
+      </w:r>
+      <w:r>
+        <w:br/>
+      </w:r>
+      <w:r>
+        <w:drawing>
+          <wp:inline distT="0" distB="0" distL="0" distR="0" wp14:anchorId="6C661905" wp14:editId="23DAC3F0">
+            <wp:extent cx="5403069" cy="114300"/>
+            <wp:effectExtent l="0" t="0" r="7620" b="0"/>
+            <wp:docPr id="6" name="Immagine 6"/>
+            <wp:cNvGraphicFramePr>
+              <a:graphicFrameLocks xmlns:a="http://schemas.openxmlformats.org/drawingml/2006/main" noChangeAspect="1"/>
+            </wp:cNvGraphicFramePr>
+            <a:graphic xmlns:a="http://schemas.openxmlformats.org/drawingml/2006/main">
+              <a:graphicData uri="http://schemas.openxmlformats.org/drawingml/2006/picture">
+                <pic:pic xmlns:pic="http://schemas.openxmlformats.org/drawingml/2006/picture">
+                  <pic:nvPicPr>
+                    <pic:cNvPr id="1" name=""/>
+                    <pic:cNvPicPr/>
+                  </pic:nvPicPr>
+                  <pic:blipFill rotWithShape="1">
+                    <a:blip r:embed="rId10"/>
+                    <a:srcRect b="97289"/>
+                    <a:stretch/>
+                  </pic:blipFill>
+                  <pic:spPr bwMode="auto">
+                    <a:xfrm>
+                      <a:off x="0" y="0"/>
+                      <a:ext cx="5407272" cy="114389"/>
+                    </a:xfrm>
+                    <a:prstGeom prst="rect">
+                      <a:avLst/>
+                    </a:prstGeom>
+                    <a:ln>
+                      <a:noFill/>
+                    </a:ln>
+                    <a:extLst>
+                      <a:ext uri="{53640926-AAD7-44D8-BBD7-CCE9431645EC}">
+                        <a14:shadowObscured xmlns:a14="http://schemas.microsoft.com/office/drawing/2010/main"/>
+                      </a:ext>
+                    </a:extLst>
+                  </pic:spPr>
+                </pic:pic>
+              </a:graphicData>
+            </a:graphic>
+          </wp:inline>
+        </w:drawing>
+      </w:r>
+      <w:r>
+        <w:br/>
+      </w:r>
+      <w:r>
+        <w:drawing>
+          <wp:inline distT="0" distB="0" distL="0" distR="0" wp14:anchorId="66DCE9D5" wp14:editId="38B3BC72">
+            <wp:extent cx="2482850" cy="1841982"/>
+            <wp:effectExtent l="0" t="0" r="0" b="6350"/>
+            <wp:docPr id="7" name="Immagine 7"/>
+            <wp:cNvGraphicFramePr>
+              <a:graphicFrameLocks xmlns:a="http://schemas.openxmlformats.org/drawingml/2006/main" noChangeAspect="1"/>
+            </wp:cNvGraphicFramePr>
+            <a:graphic xmlns:a="http://schemas.openxmlformats.org/drawingml/2006/main">
+              <a:graphicData uri="http://schemas.openxmlformats.org/drawingml/2006/picture">
+                <pic:pic xmlns:pic="http://schemas.openxmlformats.org/drawingml/2006/picture">
+                  <pic:nvPicPr>
+                    <pic:cNvPr id="1" name=""/>
+                    <pic:cNvPicPr/>
+                  </pic:nvPicPr>
+                  <pic:blipFill>
+                    <a:blip r:embed="rId12"/>
+                    <a:stretch>
+                      <a:fillRect/>
+                    </a:stretch>
+                  </pic:blipFill>
+                  <pic:spPr>
+                    <a:xfrm>
+                      <a:off x="0" y="0"/>
+                      <a:ext cx="2512918" cy="1864289"/>
+                    </a:xfrm>
+                    <a:prstGeom prst="rect">
+                      <a:avLst/>
+                    </a:prstGeom>
+                  </pic:spPr>
+                </pic:pic>
+              </a:graphicData>
+            </a:graphic>
+          </wp:inline>
+        </w:drawing>
+      </w:r>
+    </w:p>
+    <w:p>
+      <w:pPr>
+        <w:pStyle w:val="Nessunaspaziatura"/>
+        <w:numPr>
+          <w:ilvl w:val="0"/>
+          <w:numId w:val="45"/>
+        </w:numPr>
+        <w:jc w:val="left"/>
+      </w:pPr>
+      <w:r>
+        <w:t xml:space="preserve">Steering angle above </w:t>
+      </w:r>
+      <w:r>
+        <w:t>75 degree.</w:t>
+      </w:r>
+      <w:r>
+        <w:br/>
+        <w:t xml:space="preserve">using a ramp as input it is possible to notice that after 75 degree the system saturate </w:t>
+      </w:r>
+      <w:r>
+        <w:lastRenderedPageBreak/>
+        <w:t>and the output remain constant</w:t>
+      </w:r>
+      <w:r>
+        <w:br/>
+      </w:r>
+      <w:r>
+        <w:drawing>
+          <wp:inline distT="0" distB="0" distL="0" distR="0" wp14:anchorId="372881BD" wp14:editId="66D950DF">
+            <wp:extent cx="2463800" cy="2870471"/>
+            <wp:effectExtent l="0" t="0" r="0" b="6350"/>
+            <wp:docPr id="10" name="Immagine 10"/>
+            <wp:cNvGraphicFramePr>
+              <a:graphicFrameLocks xmlns:a="http://schemas.openxmlformats.org/drawingml/2006/main" noChangeAspect="1"/>
+            </wp:cNvGraphicFramePr>
+            <a:graphic xmlns:a="http://schemas.openxmlformats.org/drawingml/2006/main">
+              <a:graphicData uri="http://schemas.openxmlformats.org/drawingml/2006/picture">
+                <pic:pic xmlns:pic="http://schemas.openxmlformats.org/drawingml/2006/picture">
+                  <pic:nvPicPr>
+                    <pic:cNvPr id="1" name=""/>
+                    <pic:cNvPicPr/>
+                  </pic:nvPicPr>
+                  <pic:blipFill>
+                    <a:blip r:embed="rId13"/>
+                    <a:stretch>
+                      <a:fillRect/>
+                    </a:stretch>
+                  </pic:blipFill>
+                  <pic:spPr>
+                    <a:xfrm>
+                      <a:off x="0" y="0"/>
+                      <a:ext cx="2470932" cy="2878780"/>
+                    </a:xfrm>
+                    <a:prstGeom prst="rect">
+                      <a:avLst/>
+                    </a:prstGeom>
+                  </pic:spPr>
+                </pic:pic>
+              </a:graphicData>
+            </a:graphic>
+          </wp:inline>
+        </w:drawing>
+      </w:r>
+    </w:p>
+    <w:p>
+      <w:pPr>
+        <w:pStyle w:val="Nessunaspaziatura"/>
+        <w:numPr>
+          <w:ilvl w:val="0"/>
+          <w:numId w:val="45"/>
+        </w:numPr>
+        <w:jc w:val="left"/>
+      </w:pPr>
+      <w:r>
+        <w:t xml:space="preserve">Steering angle change as a step. </w:t>
+      </w:r>
+      <w:r>
+        <w:br/>
+        <w:t>if the steering angle have a step the control block follow this step, due to the absence of a filter</w:t>
+      </w:r>
+      <w:r>
+        <w:br/>
+        <w:t>the lowest signal represent the two step that has been applied in order to evaluate this test</w:t>
+      </w:r>
+      <w:r>
+        <w:br/>
+      </w:r>
+      <w:r>
+        <w:drawing>
+          <wp:inline distT="0" distB="0" distL="0" distR="0" wp14:anchorId="3E0CB504" wp14:editId="088929A8">
+            <wp:extent cx="5403069" cy="114300"/>
+            <wp:effectExtent l="0" t="0" r="7620" b="0"/>
+            <wp:docPr id="9" name="Immagine 9"/>
+            <wp:cNvGraphicFramePr>
+              <a:graphicFrameLocks xmlns:a="http://schemas.openxmlformats.org/drawingml/2006/main" noChangeAspect="1"/>
+            </wp:cNvGraphicFramePr>
+            <a:graphic xmlns:a="http://schemas.openxmlformats.org/drawingml/2006/main">
+              <a:graphicData uri="http://schemas.openxmlformats.org/drawingml/2006/picture">
+                <pic:pic xmlns:pic="http://schemas.openxmlformats.org/drawingml/2006/picture">
+                  <pic:nvPicPr>
+                    <pic:cNvPr id="1" name=""/>
+                    <pic:cNvPicPr/>
+                  </pic:nvPicPr>
+                  <pic:blipFill rotWithShape="1">
+                    <a:blip r:embed="rId10"/>
+                    <a:srcRect b="97289"/>
+                    <a:stretch/>
+                  </pic:blipFill>
+                  <pic:spPr bwMode="auto">
+                    <a:xfrm>
+                      <a:off x="0" y="0"/>
+                      <a:ext cx="5407272" cy="114389"/>
+                    </a:xfrm>
+                    <a:prstGeom prst="rect">
+                      <a:avLst/>
+                    </a:prstGeom>
+                    <a:ln>
+                      <a:noFill/>
+                    </a:ln>
+                    <a:extLst>
+                      <a:ext uri="{53640926-AAD7-44D8-BBD7-CCE9431645EC}">
+                        <a14:shadowObscured xmlns:a14="http://schemas.microsoft.com/office/drawing/2010/main"/>
+                      </a:ext>
+                    </a:extLst>
+                  </pic:spPr>
+                </pic:pic>
+              </a:graphicData>
+            </a:graphic>
+          </wp:inline>
+        </w:drawing>
+      </w:r>
+      <w:r>
+        <w:br/>
+      </w:r>
+      <w:r>
+        <w:drawing>
+          <wp:inline distT="0" distB="0" distL="0" distR="0" wp14:anchorId="163EF0EC" wp14:editId="2BF2B2F1">
+            <wp:extent cx="3479165" cy="2499556"/>
+            <wp:effectExtent l="0" t="0" r="6985" b="0"/>
+            <wp:docPr id="8" name="Immagine 8"/>
+            <wp:cNvGraphicFramePr>
+              <a:graphicFrameLocks xmlns:a="http://schemas.openxmlformats.org/drawingml/2006/main" noChangeAspect="1"/>
+            </wp:cNvGraphicFramePr>
+            <a:graphic xmlns:a="http://schemas.openxmlformats.org/drawingml/2006/main">
+              <a:graphicData uri="http://schemas.openxmlformats.org/drawingml/2006/picture">
+                <pic:pic xmlns:pic="http://schemas.openxmlformats.org/drawingml/2006/picture">
+                  <pic:nvPicPr>
+                    <pic:cNvPr id="1" name=""/>
+                    <pic:cNvPicPr/>
+                  </pic:nvPicPr>
+                  <pic:blipFill>
+                    <a:blip r:embed="rId14"/>
+                    <a:stretch>
+                      <a:fillRect/>
+                    </a:stretch>
+                  </pic:blipFill>
+                  <pic:spPr>
+                    <a:xfrm>
+                      <a:off x="0" y="0"/>
+                      <a:ext cx="3515231" cy="2525467"/>
+                    </a:xfrm>
+                    <a:prstGeom prst="rect">
+                      <a:avLst/>
+                    </a:prstGeom>
+                  </pic:spPr>
+                </pic:pic>
+              </a:graphicData>
+            </a:graphic>
+          </wp:inline>
+        </w:drawing>
+      </w:r>
+    </w:p>
+    <w:p>
+      <w:pPr>
+        <w:pStyle w:val="Nessunaspaziatura"/>
+        <w:numPr>
+          <w:ilvl w:val="0"/>
+          <w:numId w:val="45"/>
+        </w:numPr>
+        <w:jc w:val="left"/>
+      </w:pPr>
+      <w:r>
+        <w:t>Using a steering angle that is not an Ackermann angle the virtual differential keep to elaborate output even if this is a wrong value, without checking.</w:t>
       </w:r>
     </w:p>
     <w:sectPr>
-      <w:footerReference w:type="default" r:id="rId10"/>
-      <w:footerReference w:type="first" r:id="rId11"/>
+      <w:footerReference w:type="default" r:id="rId15"/>
+      <w:footerReference w:type="first" r:id="rId16"/>
       <w:type w:val="continuous"/>
       <w:pgSz w:w="11907" w:h="16840" w:code="9"/>
       <w:pgMar w:top="1417" w:right="1134" w:bottom="1134" w:left="283" w:header="0" w:footer="567" w:gutter="851"/>
@@ -5620,6 +5999,119 @@
     </w:lvl>
   </w:abstractNum>
   <w:abstractNum w:abstractNumId="31" w15:restartNumberingAfterBreak="0">
+    <w:nsid w:val="5F8379A8"/>
+    <w:multiLevelType w:val="hybridMultilevel"/>
+    <w:tmpl w:val="F7B8DE8A"/>
+    <w:lvl w:ilvl="0" w:tplc="04100001">
+      <w:start w:val="1"/>
+      <w:numFmt w:val="bullet"/>
+      <w:lvlText w:val=""/>
+      <w:lvlJc w:val="left"/>
+      <w:pPr>
+        <w:ind w:left="720" w:hanging="360"/>
+      </w:pPr>
+      <w:rPr>
+        <w:rFonts w:ascii="Symbol" w:hAnsi="Symbol" w:hint="default"/>
+      </w:rPr>
+    </w:lvl>
+    <w:lvl w:ilvl="1" w:tplc="04100003" w:tentative="1">
+      <w:start w:val="1"/>
+      <w:numFmt w:val="bullet"/>
+      <w:lvlText w:val="o"/>
+      <w:lvlJc w:val="left"/>
+      <w:pPr>
+        <w:ind w:left="1440" w:hanging="360"/>
+      </w:pPr>
+      <w:rPr>
+        <w:rFonts w:ascii="Courier New" w:hAnsi="Courier New" w:cs="Courier New" w:hint="default"/>
+      </w:rPr>
+    </w:lvl>
+    <w:lvl w:ilvl="2" w:tplc="04100005" w:tentative="1">
+      <w:start w:val="1"/>
+      <w:numFmt w:val="bullet"/>
+      <w:lvlText w:val=""/>
+      <w:lvlJc w:val="left"/>
+      <w:pPr>
+        <w:ind w:left="2160" w:hanging="360"/>
+      </w:pPr>
+      <w:rPr>
+        <w:rFonts w:ascii="Wingdings" w:hAnsi="Wingdings" w:hint="default"/>
+      </w:rPr>
+    </w:lvl>
+    <w:lvl w:ilvl="3" w:tplc="04100001" w:tentative="1">
+      <w:start w:val="1"/>
+      <w:numFmt w:val="bullet"/>
+      <w:lvlText w:val=""/>
+      <w:lvlJc w:val="left"/>
+      <w:pPr>
+        <w:ind w:left="2880" w:hanging="360"/>
+      </w:pPr>
+      <w:rPr>
+        <w:rFonts w:ascii="Symbol" w:hAnsi="Symbol" w:hint="default"/>
+      </w:rPr>
+    </w:lvl>
+    <w:lvl w:ilvl="4" w:tplc="04100003" w:tentative="1">
+      <w:start w:val="1"/>
+      <w:numFmt w:val="bullet"/>
+      <w:lvlText w:val="o"/>
+      <w:lvlJc w:val="left"/>
+      <w:pPr>
+        <w:ind w:left="3600" w:hanging="360"/>
+      </w:pPr>
+      <w:rPr>
+        <w:rFonts w:ascii="Courier New" w:hAnsi="Courier New" w:cs="Courier New" w:hint="default"/>
+      </w:rPr>
+    </w:lvl>
+    <w:lvl w:ilvl="5" w:tplc="04100005" w:tentative="1">
+      <w:start w:val="1"/>
+      <w:numFmt w:val="bullet"/>
+      <w:lvlText w:val=""/>
+      <w:lvlJc w:val="left"/>
+      <w:pPr>
+        <w:ind w:left="4320" w:hanging="360"/>
+      </w:pPr>
+      <w:rPr>
+        <w:rFonts w:ascii="Wingdings" w:hAnsi="Wingdings" w:hint="default"/>
+      </w:rPr>
+    </w:lvl>
+    <w:lvl w:ilvl="6" w:tplc="04100001" w:tentative="1">
+      <w:start w:val="1"/>
+      <w:numFmt w:val="bullet"/>
+      <w:lvlText w:val=""/>
+      <w:lvlJc w:val="left"/>
+      <w:pPr>
+        <w:ind w:left="5040" w:hanging="360"/>
+      </w:pPr>
+      <w:rPr>
+        <w:rFonts w:ascii="Symbol" w:hAnsi="Symbol" w:hint="default"/>
+      </w:rPr>
+    </w:lvl>
+    <w:lvl w:ilvl="7" w:tplc="04100003" w:tentative="1">
+      <w:start w:val="1"/>
+      <w:numFmt w:val="bullet"/>
+      <w:lvlText w:val="o"/>
+      <w:lvlJc w:val="left"/>
+      <w:pPr>
+        <w:ind w:left="5760" w:hanging="360"/>
+      </w:pPr>
+      <w:rPr>
+        <w:rFonts w:ascii="Courier New" w:hAnsi="Courier New" w:cs="Courier New" w:hint="default"/>
+      </w:rPr>
+    </w:lvl>
+    <w:lvl w:ilvl="8" w:tplc="04100005" w:tentative="1">
+      <w:start w:val="1"/>
+      <w:numFmt w:val="bullet"/>
+      <w:lvlText w:val=""/>
+      <w:lvlJc w:val="left"/>
+      <w:pPr>
+        <w:ind w:left="6480" w:hanging="360"/>
+      </w:pPr>
+      <w:rPr>
+        <w:rFonts w:ascii="Wingdings" w:hAnsi="Wingdings" w:hint="default"/>
+      </w:rPr>
+    </w:lvl>
+  </w:abstractNum>
+  <w:abstractNum w:abstractNumId="32" w15:restartNumberingAfterBreak="0">
     <w:nsid w:val="623C62FB"/>
     <w:multiLevelType w:val="hybridMultilevel"/>
     <w:tmpl w:val="FE7EC73A"/>
@@ -5732,7 +6224,7 @@
       </w:rPr>
     </w:lvl>
   </w:abstractNum>
-  <w:abstractNum w:abstractNumId="32" w15:restartNumberingAfterBreak="0">
+  <w:abstractNum w:abstractNumId="33" w15:restartNumberingAfterBreak="0">
     <w:nsid w:val="623F5584"/>
     <w:multiLevelType w:val="hybridMultilevel"/>
     <w:tmpl w:val="04C8EA54"/>
@@ -5845,7 +6337,7 @@
       </w:rPr>
     </w:lvl>
   </w:abstractNum>
-  <w:abstractNum w:abstractNumId="33" w15:restartNumberingAfterBreak="0">
+  <w:abstractNum w:abstractNumId="34" w15:restartNumberingAfterBreak="0">
     <w:nsid w:val="6CD20882"/>
     <w:multiLevelType w:val="hybridMultilevel"/>
     <w:tmpl w:val="C9567E78"/>
@@ -5958,7 +6450,7 @@
       </w:rPr>
     </w:lvl>
   </w:abstractNum>
-  <w:abstractNum w:abstractNumId="34" w15:restartNumberingAfterBreak="0">
+  <w:abstractNum w:abstractNumId="35" w15:restartNumberingAfterBreak="0">
     <w:nsid w:val="6F1D798B"/>
     <w:multiLevelType w:val="hybridMultilevel"/>
     <w:tmpl w:val="E9A2AA7C"/>
@@ -6071,7 +6563,7 @@
       </w:rPr>
     </w:lvl>
   </w:abstractNum>
-  <w:abstractNum w:abstractNumId="35" w15:restartNumberingAfterBreak="0">
+  <w:abstractNum w:abstractNumId="36" w15:restartNumberingAfterBreak="0">
     <w:nsid w:val="70413125"/>
     <w:multiLevelType w:val="hybridMultilevel"/>
     <w:tmpl w:val="1DB06D1E"/>
@@ -6157,7 +6649,7 @@
       </w:pPr>
     </w:lvl>
   </w:abstractNum>
-  <w:abstractNum w:abstractNumId="36" w15:restartNumberingAfterBreak="0">
+  <w:abstractNum w:abstractNumId="37" w15:restartNumberingAfterBreak="0">
     <w:nsid w:val="704140C3"/>
     <w:multiLevelType w:val="hybridMultilevel"/>
     <w:tmpl w:val="602AB3E6"/>
@@ -6246,7 +6738,7 @@
       </w:pPr>
     </w:lvl>
   </w:abstractNum>
-  <w:abstractNum w:abstractNumId="37" w15:restartNumberingAfterBreak="0">
+  <w:abstractNum w:abstractNumId="38" w15:restartNumberingAfterBreak="0">
     <w:nsid w:val="751A24B6"/>
     <w:multiLevelType w:val="hybridMultilevel"/>
     <w:tmpl w:val="42D8D394"/>
@@ -6359,7 +6851,7 @@
       </w:rPr>
     </w:lvl>
   </w:abstractNum>
-  <w:abstractNum w:abstractNumId="38" w15:restartNumberingAfterBreak="0">
+  <w:abstractNum w:abstractNumId="39" w15:restartNumberingAfterBreak="0">
     <w:nsid w:val="75CD1138"/>
     <w:multiLevelType w:val="hybridMultilevel"/>
     <w:tmpl w:val="0E368578"/>
@@ -6472,7 +6964,7 @@
       </w:rPr>
     </w:lvl>
   </w:abstractNum>
-  <w:abstractNum w:abstractNumId="39" w15:restartNumberingAfterBreak="0">
+  <w:abstractNum w:abstractNumId="40" w15:restartNumberingAfterBreak="0">
     <w:nsid w:val="77902DC9"/>
     <w:multiLevelType w:val="hybridMultilevel"/>
     <w:tmpl w:val="22CE9A86"/>
@@ -6585,7 +7077,7 @@
       </w:rPr>
     </w:lvl>
   </w:abstractNum>
-  <w:abstractNum w:abstractNumId="40" w15:restartNumberingAfterBreak="0">
+  <w:abstractNum w:abstractNumId="41" w15:restartNumberingAfterBreak="0">
     <w:nsid w:val="7D201891"/>
     <w:multiLevelType w:val="hybridMultilevel"/>
     <w:tmpl w:val="4B1AB808"/>
@@ -6674,7 +7166,7 @@
       </w:pPr>
     </w:lvl>
   </w:abstractNum>
-  <w:abstractNum w:abstractNumId="41" w15:restartNumberingAfterBreak="0">
+  <w:abstractNum w:abstractNumId="42" w15:restartNumberingAfterBreak="0">
     <w:nsid w:val="7DC54BAF"/>
     <w:multiLevelType w:val="hybridMultilevel"/>
     <w:tmpl w:val="8B1C2918"/>
@@ -6800,10 +7292,10 @@
     <w:abstractNumId w:val="14"/>
   </w:num>
   <w:num w:numId="5">
-    <w:abstractNumId w:val="36"/>
+    <w:abstractNumId w:val="37"/>
   </w:num>
   <w:num w:numId="6">
-    <w:abstractNumId w:val="40"/>
+    <w:abstractNumId w:val="41"/>
   </w:num>
   <w:num w:numId="7">
     <w:abstractNumId w:val="0"/>
@@ -6827,7 +7319,7 @@
     <w:abstractNumId w:val="10"/>
   </w:num>
   <w:num w:numId="14">
-    <w:abstractNumId w:val="32"/>
+    <w:abstractNumId w:val="33"/>
   </w:num>
   <w:num w:numId="15">
     <w:abstractNumId w:val="1"/>
@@ -6836,7 +7328,7 @@
     <w:abstractNumId w:val="24"/>
   </w:num>
   <w:num w:numId="17">
-    <w:abstractNumId w:val="37"/>
+    <w:abstractNumId w:val="38"/>
   </w:num>
   <w:num w:numId="18">
     <w:abstractNumId w:val="7"/>
@@ -6848,13 +7340,13 @@
     <w:abstractNumId w:val="21"/>
   </w:num>
   <w:num w:numId="21">
-    <w:abstractNumId w:val="41"/>
+    <w:abstractNumId w:val="42"/>
   </w:num>
   <w:num w:numId="22">
     <w:abstractNumId w:val="8"/>
   </w:num>
   <w:num w:numId="23">
-    <w:abstractNumId w:val="35"/>
+    <w:abstractNumId w:val="36"/>
   </w:num>
   <w:num w:numId="24">
     <w:abstractNumId w:val="2"/>
@@ -6878,10 +7370,10 @@
     <w:abstractNumId w:val="12"/>
   </w:num>
   <w:num w:numId="31">
-    <w:abstractNumId w:val="38"/>
+    <w:abstractNumId w:val="39"/>
   </w:num>
   <w:num w:numId="32">
-    <w:abstractNumId w:val="39"/>
+    <w:abstractNumId w:val="40"/>
   </w:num>
   <w:num w:numId="33">
     <w:abstractNumId w:val="29"/>
@@ -6893,7 +7385,7 @@
     <w:abstractNumId w:val="17"/>
   </w:num>
   <w:num w:numId="36">
-    <w:abstractNumId w:val="31"/>
+    <w:abstractNumId w:val="32"/>
   </w:num>
   <w:num w:numId="37">
     <w:abstractNumId w:val="22"/>
@@ -6959,7 +7451,7 @@
     </w:lvlOverride>
   </w:num>
   <w:num w:numId="40">
-    <w:abstractNumId w:val="34"/>
+    <w:abstractNumId w:val="35"/>
   </w:num>
   <w:num w:numId="41">
     <w:abstractNumId w:val="5"/>
@@ -6971,7 +7463,10 @@
     <w:abstractNumId w:val="26"/>
   </w:num>
   <w:num w:numId="44">
-    <w:abstractNumId w:val="33"/>
+    <w:abstractNumId w:val="34"/>
+  </w:num>
+  <w:num w:numId="45">
+    <w:abstractNumId w:val="31"/>
   </w:num>
 </w:numbering>
 </file>

</xml_diff>